<commit_message>
update reprto and slide
</commit_message>
<xml_diff>
--- a/Report + Slide/Sudoku.docx
+++ b/Report + Slide/Sudoku.docx
@@ -7,8 +7,6 @@
         <w:rPr>
           <w:b/>
           <w:bCs/>
-          <w:sz w:val="40"/>
-          <w:szCs w:val="40"/>
           <w:lang w:val="en-US"/>
         </w:rPr>
       </w:pPr>
@@ -16,11 +14,9 @@
         <w:rPr>
           <w:b/>
           <w:bCs/>
-          <w:sz w:val="40"/>
-          <w:szCs w:val="40"/>
-          <w:lang w:val="en-US"/>
-        </w:rPr>
-        <w:t>Sudoku (Standard, Killer, Iced)</w:t>
+          <w:lang w:val="en-US"/>
+        </w:rPr>
+        <w:t>Algorithms Used:</w:t>
       </w:r>
     </w:p>
     <w:p>
@@ -37,14 +33,27 @@
           <w:bCs/>
           <w:lang w:val="en-US"/>
         </w:rPr>
-        <w:t>Why Sudoku is the Best Choice for High-Level Algorithms and Data Structures</w:t>
+        <w:t>1) Generator</w:t>
+      </w:r>
+    </w:p>
+    <w:p>
+      <w:pPr>
+        <w:rPr>
+          <w:lang w:val="en-US"/>
+        </w:rPr>
+      </w:pPr>
+      <w:r>
+        <w:rPr>
+          <w:lang w:val="en-US"/>
+        </w:rPr>
+        <w:t>The ClassicPuzzleGenerator and IcePuzzleGenerator classes are responsible for generating Sudoku puzzles.</w:t>
       </w:r>
     </w:p>
     <w:p>
       <w:pPr>
         <w:numPr>
           <w:ilvl w:val="0"/>
-          <w:numId w:val="16"/>
+          <w:numId w:val="32"/>
         </w:numPr>
         <w:rPr>
           <w:lang w:val="en-US"/>
@@ -56,35 +65,200 @@
           <w:bCs/>
           <w:lang w:val="en-US"/>
         </w:rPr>
-        <w:t>Rich Algorithmic Complexity:</w:t>
-      </w:r>
-      <w:r>
-        <w:rPr>
-          <w:lang w:val="en-US"/>
-        </w:rPr>
-        <w:br/>
-        <w:t>Sudoku solving is a classic example of a </w:t>
-      </w:r>
+        <w:t>Classic Puzzle Generation:</w:t>
+      </w:r>
+    </w:p>
+    <w:p>
+      <w:pPr>
+        <w:numPr>
+          <w:ilvl w:val="1"/>
+          <w:numId w:val="32"/>
+        </w:numPr>
+        <w:rPr>
+          <w:lang w:val="en-US"/>
+        </w:rPr>
+      </w:pPr>
       <w:r>
         <w:rPr>
           <w:b/>
           <w:bCs/>
           <w:lang w:val="en-US"/>
         </w:rPr>
-        <w:t>Constraint Satisfaction Problem (CSP)</w:t>
-      </w:r>
-      <w:r>
-        <w:rPr>
-          <w:lang w:val="en-US"/>
-        </w:rPr>
-        <w:t>, which is a fundamental topic in AI and algorithms. It involves complex reasoning, backtracking, heuristics, and optimization techniques.</w:t>
+        <w:t>Backtracking Algorithm (for generateCompleteSudoku and solveSudoku):</w:t>
+      </w:r>
+      <w:r>
+        <w:rPr>
+          <w:lang w:val="en-US"/>
+        </w:rPr>
+        <w:t xml:space="preserve"> This is the core algorithm for creating a valid, complete Sudoku board. </w:t>
+      </w:r>
+    </w:p>
+    <w:p>
+      <w:pPr>
+        <w:numPr>
+          <w:ilvl w:val="2"/>
+          <w:numId w:val="32"/>
+        </w:numPr>
+        <w:rPr>
+          <w:lang w:val="en-US"/>
+        </w:rPr>
+      </w:pPr>
+      <w:r>
+        <w:rPr>
+          <w:lang w:val="en-US"/>
+        </w:rPr>
+        <w:t>It starts with an empty board and tries to place numbers from 1 to 9 into each empty cell.</w:t>
+      </w:r>
+    </w:p>
+    <w:p>
+      <w:pPr>
+        <w:numPr>
+          <w:ilvl w:val="2"/>
+          <w:numId w:val="32"/>
+        </w:numPr>
+        <w:rPr>
+          <w:lang w:val="en-US"/>
+        </w:rPr>
+      </w:pPr>
+      <w:r>
+        <w:rPr>
+          <w:lang w:val="en-US"/>
+        </w:rPr>
+        <w:t>For each cell, it shuffles the numbers 1-9 and attempts to place them.</w:t>
+      </w:r>
+    </w:p>
+    <w:p>
+      <w:pPr>
+        <w:numPr>
+          <w:ilvl w:val="2"/>
+          <w:numId w:val="32"/>
+        </w:numPr>
+        <w:rPr>
+          <w:lang w:val="en-US"/>
+        </w:rPr>
+      </w:pPr>
+      <w:r>
+        <w:rPr>
+          <w:lang w:val="en-US"/>
+        </w:rPr>
+        <w:t>If a number is valid (doesn't violate Sudoku rules in its row, column, or 3x3 subgrid), it places the number and recursively calls itself for the next cell.</w:t>
+      </w:r>
+    </w:p>
+    <w:p>
+      <w:pPr>
+        <w:numPr>
+          <w:ilvl w:val="2"/>
+          <w:numId w:val="32"/>
+        </w:numPr>
+        <w:rPr>
+          <w:lang w:val="en-US"/>
+        </w:rPr>
+      </w:pPr>
+      <w:r>
+        <w:rPr>
+          <w:lang w:val="en-US"/>
+        </w:rPr>
+        <w:t>If the recursive call returns true (meaning a solution was found for the rest of the board), it keeps the number.</w:t>
+      </w:r>
+    </w:p>
+    <w:p>
+      <w:pPr>
+        <w:numPr>
+          <w:ilvl w:val="2"/>
+          <w:numId w:val="32"/>
+        </w:numPr>
+        <w:rPr>
+          <w:lang w:val="en-US"/>
+        </w:rPr>
+      </w:pPr>
+      <w:r>
+        <w:rPr>
+          <w:lang w:val="en-US"/>
+        </w:rPr>
+        <w:t>If the recursive call returns false (meaning no solution could be found with the current number), it backtracks, clears the cell, and tries the next number.</w:t>
+      </w:r>
+    </w:p>
+    <w:p>
+      <w:pPr>
+        <w:numPr>
+          <w:ilvl w:val="2"/>
+          <w:numId w:val="32"/>
+        </w:numPr>
+        <w:rPr>
+          <w:lang w:val="en-US"/>
+        </w:rPr>
+      </w:pPr>
+      <w:r>
+        <w:rPr>
+          <w:lang w:val="en-US"/>
+        </w:rPr>
+        <w:t>This continues until the board is filled or all possibilities have been exhausted for a given cell.</w:t>
+      </w:r>
+    </w:p>
+    <w:p>
+      <w:pPr>
+        <w:numPr>
+          <w:ilvl w:val="1"/>
+          <w:numId w:val="32"/>
+        </w:numPr>
+        <w:rPr>
+          <w:lang w:val="en-US"/>
+        </w:rPr>
+      </w:pPr>
+      <w:r>
+        <w:rPr>
+          <w:b/>
+          <w:bCs/>
+          <w:lang w:val="en-US"/>
+        </w:rPr>
+        <w:t>Backtracking with Solution Counting (for hasUniqueSolution and countSolutions):</w:t>
+      </w:r>
+      <w:r>
+        <w:rPr>
+          <w:lang w:val="en-US"/>
+        </w:rPr>
+        <w:t xml:space="preserve"> To ensure the generated puzzle has a unique solution, the generator uses a modified backtracking algorithm. </w:t>
+      </w:r>
+    </w:p>
+    <w:p>
+      <w:pPr>
+        <w:numPr>
+          <w:ilvl w:val="2"/>
+          <w:numId w:val="32"/>
+        </w:numPr>
+        <w:rPr>
+          <w:lang w:val="en-US"/>
+        </w:rPr>
+      </w:pPr>
+      <w:r>
+        <w:rPr>
+          <w:lang w:val="en-US"/>
+        </w:rPr>
+        <w:t>It attempts to solve the puzzle, and instead of stopping at the first solution, it continues to explore all possible paths to count how many valid solutions exist.</w:t>
+      </w:r>
+    </w:p>
+    <w:p>
+      <w:pPr>
+        <w:numPr>
+          <w:ilvl w:val="2"/>
+          <w:numId w:val="32"/>
+        </w:numPr>
+        <w:rPr>
+          <w:lang w:val="en-US"/>
+        </w:rPr>
+      </w:pPr>
+      <w:r>
+        <w:rPr>
+          <w:lang w:val="en-US"/>
+        </w:rPr>
+        <w:t>If countSolutions returns anything other than 1, the number previously removed is restored, and another cell is attempted for removal.</w:t>
       </w:r>
     </w:p>
     <w:p>
       <w:pPr>
         <w:numPr>
           <w:ilvl w:val="0"/>
-          <w:numId w:val="16"/>
+          <w:numId w:val="32"/>
         </w:numPr>
         <w:rPr>
           <w:lang w:val="en-US"/>
@@ -96,14 +270,31 @@
           <w:bCs/>
           <w:lang w:val="en-US"/>
         </w:rPr>
-        <w:t>Advanced Techniques:</w:t>
+        <w:t>Ice Puzzle Generation:</w:t>
       </w:r>
     </w:p>
     <w:p>
       <w:pPr>
         <w:numPr>
           <w:ilvl w:val="1"/>
-          <w:numId w:val="16"/>
+          <w:numId w:val="32"/>
+        </w:numPr>
+        <w:rPr>
+          <w:lang w:val="en-US"/>
+        </w:rPr>
+      </w:pPr>
+      <w:r>
+        <w:rPr>
+          <w:lang w:val="en-US"/>
+        </w:rPr>
+        <w:t>The IcePuzzleGenerator leverages the ClassicPuzzleGenerator to first create a standard Sudoku puzzle and its solution.</w:t>
+      </w:r>
+    </w:p>
+    <w:p>
+      <w:pPr>
+        <w:numPr>
+          <w:ilvl w:val="1"/>
+          <w:numId w:val="32"/>
         </w:numPr>
         <w:rPr>
           <w:lang w:val="en-US"/>
@@ -115,28 +306,143 @@
           <w:bCs/>
           <w:lang w:val="en-US"/>
         </w:rPr>
-        <w:t>Graph Modeling:</w:t>
-      </w:r>
-      <w:r>
-        <w:rPr>
-          <w:lang w:val="en-US"/>
-        </w:rPr>
-        <w:t xml:space="preserve"> Sudoku can be modeled as a graph coloring problem where each cell is a node connected to other nodes in the same row, column, or </w:t>
-      </w:r>
-      <w:proofErr w:type="gramStart"/>
-      <w:r>
-        <w:rPr>
-          <w:lang w:val="en-US"/>
-        </w:rPr>
-        <w:t>block .</w:t>
-      </w:r>
-      <w:proofErr w:type="gramEnd"/>
+        <w:t>Heuristic/Rule-based Cell Freezing:</w:t>
+      </w:r>
+      <w:r>
+        <w:rPr>
+          <w:lang w:val="en-US"/>
+        </w:rPr>
+        <w:t xml:space="preserve"> It then identifies "frozen" cells based on a specific rule: a cell can be frozen only if it is empty and has an adjacent empty, fillable cell in the 4 cardinal directions within its subgrid. It randomly selects a certain percentage of these candidate cells to be frozen. This isn't a complex algorithm like backtracking, but rather a set of rules for selecting cells.</w:t>
+      </w:r>
+    </w:p>
+    <w:p>
+      <w:pPr>
+        <w:rPr>
+          <w:b/>
+          <w:bCs/>
+          <w:lang w:val="en-US"/>
+        </w:rPr>
+      </w:pPr>
+      <w:r>
+        <w:rPr>
+          <w:b/>
+          <w:bCs/>
+          <w:lang w:val="en-US"/>
+        </w:rPr>
+        <w:t>2) Validator</w:t>
+      </w:r>
+    </w:p>
+    <w:p>
+      <w:pPr>
+        <w:rPr>
+          <w:lang w:val="en-US"/>
+        </w:rPr>
+      </w:pPr>
+      <w:r>
+        <w:rPr>
+          <w:lang w:val="en-US"/>
+        </w:rPr>
+        <w:t>The StandardSudokuValidator class implements the SudokuValidator interface.</w:t>
+      </w:r>
+    </w:p>
+    <w:p>
+      <w:pPr>
+        <w:numPr>
+          <w:ilvl w:val="0"/>
+          <w:numId w:val="33"/>
+        </w:numPr>
+        <w:rPr>
+          <w:lang w:val="en-US"/>
+        </w:rPr>
+      </w:pPr>
+      <w:r>
+        <w:rPr>
+          <w:b/>
+          <w:bCs/>
+          <w:lang w:val="en-US"/>
+        </w:rPr>
+        <w:t>Constraint Checking (for isValid):</w:t>
+      </w:r>
+      <w:r>
+        <w:rPr>
+          <w:lang w:val="en-US"/>
+        </w:rPr>
+        <w:t xml:space="preserve"> This method checks if placing a given num at a specific row and col is valid according to standard Sudoku rules. </w:t>
+      </w:r>
     </w:p>
     <w:p>
       <w:pPr>
         <w:numPr>
           <w:ilvl w:val="1"/>
-          <w:numId w:val="16"/>
+          <w:numId w:val="33"/>
+        </w:numPr>
+        <w:rPr>
+          <w:lang w:val="en-US"/>
+        </w:rPr>
+      </w:pPr>
+      <w:r>
+        <w:rPr>
+          <w:lang w:val="en-US"/>
+        </w:rPr>
+        <w:t>It iterates through the entire row to ensure num is not already present.</w:t>
+      </w:r>
+    </w:p>
+    <w:p>
+      <w:pPr>
+        <w:numPr>
+          <w:ilvl w:val="1"/>
+          <w:numId w:val="33"/>
+        </w:numPr>
+        <w:rPr>
+          <w:lang w:val="en-US"/>
+        </w:rPr>
+      </w:pPr>
+      <w:r>
+        <w:rPr>
+          <w:lang w:val="en-US"/>
+        </w:rPr>
+        <w:t>It iterates through the entire col to ensure num is not already present.</w:t>
+      </w:r>
+    </w:p>
+    <w:p>
+      <w:pPr>
+        <w:numPr>
+          <w:ilvl w:val="1"/>
+          <w:numId w:val="33"/>
+        </w:numPr>
+        <w:rPr>
+          <w:lang w:val="en-US"/>
+        </w:rPr>
+      </w:pPr>
+      <w:r>
+        <w:rPr>
+          <w:lang w:val="en-US"/>
+        </w:rPr>
+        <w:t>It iterates through the relevant 3x3 subgrid to ensure num is not already present.</w:t>
+      </w:r>
+    </w:p>
+    <w:p>
+      <w:pPr>
+        <w:numPr>
+          <w:ilvl w:val="1"/>
+          <w:numId w:val="33"/>
+        </w:numPr>
+        <w:rPr>
+          <w:lang w:val="en-US"/>
+        </w:rPr>
+      </w:pPr>
+      <w:r>
+        <w:rPr>
+          <w:lang w:val="en-US"/>
+        </w:rPr>
+        <w:t>This is a direct application of the Sudoku rules as constraints.</w:t>
+      </w:r>
+    </w:p>
+    <w:p>
+      <w:pPr>
+        <w:numPr>
+          <w:ilvl w:val="0"/>
+          <w:numId w:val="33"/>
         </w:numPr>
         <w:rPr>
           <w:lang w:val="en-US"/>
@@ -148,70 +454,90 @@
           <w:bCs/>
           <w:lang w:val="en-US"/>
         </w:rPr>
-        <w:t>Heuristic Reasoning:</w:t>
-      </w:r>
-      <w:r>
-        <w:rPr>
-          <w:lang w:val="en-US"/>
-        </w:rPr>
-        <w:t> Techniques like the </w:t>
-      </w:r>
-      <w:r>
+        <w:t>Full Board Validation (for isValidSudoku):</w:t>
+      </w:r>
+      <w:r>
+        <w:rPr>
+          <w:lang w:val="en-US"/>
+        </w:rPr>
+        <w:t xml:space="preserve"> This method iterates through every cell on the board. For each non-empty cell, it temporarily removes the cell's value and then uses the isValid method to check if that value could be legally placed there considering all other </w:t>
+      </w:r>
+      <w:r>
+        <w:rPr>
+          <w:i/>
+          <w:iCs/>
+          <w:lang w:val="en-US"/>
+        </w:rPr>
+        <w:t>existing</w:t>
+      </w:r>
+      <w:r>
+        <w:rPr>
+          <w:lang w:val="en-US"/>
+        </w:rPr>
+        <w:t xml:space="preserve"> numbers. This effectively validates if the current state of the board adheres to Sudoku rules.</w:t>
+      </w:r>
+    </w:p>
+    <w:p>
+      <w:pPr>
         <w:rPr>
           <w:b/>
           <w:bCs/>
           <w:lang w:val="en-US"/>
         </w:rPr>
-        <w:t>r-Reduction theorem</w:t>
-      </w:r>
-      <w:r>
-        <w:rPr>
-          <w:lang w:val="en-US"/>
-        </w:rPr>
-        <w:t>, </w:t>
-      </w:r>
+      </w:pPr>
       <w:r>
         <w:rPr>
           <w:b/>
           <w:bCs/>
           <w:lang w:val="en-US"/>
         </w:rPr>
-        <w:t>Occupancy Theorem</w:t>
-      </w:r>
-      <w:r>
-        <w:rPr>
-          <w:lang w:val="en-US"/>
-        </w:rPr>
-        <w:t>, and </w:t>
-      </w:r>
+        <w:t>3) Mode</w:t>
+      </w:r>
+    </w:p>
+    <w:p>
+      <w:pPr>
+        <w:rPr>
+          <w:lang w:val="en-US"/>
+        </w:rPr>
+      </w:pPr>
+      <w:r>
+        <w:rPr>
+          <w:lang w:val="en-US"/>
+        </w:rPr>
+        <w:t>The ClassicMode and IceMode classes define the game logic and rendering specific to each mode.</w:t>
+      </w:r>
+    </w:p>
+    <w:p>
+      <w:pPr>
+        <w:numPr>
+          <w:ilvl w:val="0"/>
+          <w:numId w:val="34"/>
+        </w:numPr>
+        <w:rPr>
+          <w:lang w:val="en-US"/>
+        </w:rPr>
+      </w:pPr>
       <w:r>
         <w:rPr>
           <w:b/>
           <w:bCs/>
           <w:lang w:val="en-US"/>
         </w:rPr>
-        <w:t>Preemptive Sets</w:t>
-      </w:r>
-      <w:r>
-        <w:rPr>
-          <w:lang w:val="en-US"/>
-        </w:rPr>
-        <w:t xml:space="preserve"> allow pruning the search space </w:t>
-      </w:r>
-      <w:proofErr w:type="gramStart"/>
-      <w:r>
-        <w:rPr>
-          <w:lang w:val="en-US"/>
-        </w:rPr>
-        <w:t>efficiently .</w:t>
-      </w:r>
-      <w:proofErr w:type="gramEnd"/>
+        <w:lastRenderedPageBreak/>
+        <w:t>Game Logic and UI Rendering:</w:t>
+      </w:r>
+      <w:r>
+        <w:rPr>
+          <w:lang w:val="en-US"/>
+        </w:rPr>
+        <w:t xml:space="preserve"> These classes don't employ complex algorithms in the same way the generator and validator do. Their "algorithms" are more about defining the rules of interaction and how the UI behaves. </w:t>
+      </w:r>
     </w:p>
     <w:p>
       <w:pPr>
         <w:numPr>
           <w:ilvl w:val="1"/>
-          <w:numId w:val="16"/>
+          <w:numId w:val="34"/>
         </w:numPr>
         <w:rPr>
           <w:lang w:val="en-US"/>
@@ -223,20 +549,20 @@
           <w:bCs/>
           <w:lang w:val="en-US"/>
         </w:rPr>
-        <w:t>Backtracking with Forward Checking and Constraint Propagation:</w:t>
-      </w:r>
-      <w:r>
-        <w:rPr>
-          <w:lang w:val="en-US"/>
-        </w:rPr>
-        <w:t> These improve naive brute force solvers by reducing unnecessary searches.</w:t>
+        <w:t>renderCell:</w:t>
+      </w:r>
+      <w:r>
+        <w:rPr>
+          <w:lang w:val="en-US"/>
+        </w:rPr>
+        <w:t xml:space="preserve"> This method determines the visual appearance and editability of each cell based on whether it's a fixed puzzle cell, an empty editable cell, or (in Ice Mode) a frozen cell.</w:t>
       </w:r>
     </w:p>
     <w:p>
       <w:pPr>
         <w:numPr>
           <w:ilvl w:val="1"/>
-          <w:numId w:val="16"/>
+          <w:numId w:val="34"/>
         </w:numPr>
         <w:rPr>
           <w:lang w:val="en-US"/>
@@ -248,48 +574,181 @@
           <w:bCs/>
           <w:lang w:val="en-US"/>
         </w:rPr>
-        <w:t>Metaheuristics:</w:t>
-      </w:r>
-      <w:r>
-        <w:rPr>
-          <w:lang w:val="en-US"/>
-        </w:rPr>
-        <w:t> Algorithms like </w:t>
-      </w:r>
+        <w:t>isValidMove:</w:t>
+      </w:r>
+      <w:r>
+        <w:rPr>
+          <w:lang w:val="en-US"/>
+        </w:rPr>
+        <w:t xml:space="preserve"> Both modes use the SudokuValidator's isValid method to check if a user's entered number is locally valid (row, column, subgrid).</w:t>
+      </w:r>
+    </w:p>
+    <w:p>
+      <w:pPr>
+        <w:numPr>
+          <w:ilvl w:val="1"/>
+          <w:numId w:val="34"/>
+        </w:numPr>
+        <w:rPr>
+          <w:lang w:val="en-US"/>
+        </w:rPr>
+      </w:pPr>
       <w:r>
         <w:rPr>
           <w:b/>
           <w:bCs/>
           <w:lang w:val="en-US"/>
         </w:rPr>
-        <w:t>Simulated Annealing</w:t>
-      </w:r>
-      <w:r>
-        <w:rPr>
-          <w:lang w:val="en-US"/>
-        </w:rPr>
-        <w:t> or </w:t>
-      </w:r>
+        <w:t>isPuzzleComplete:</w:t>
+      </w:r>
+      <w:r>
+        <w:rPr>
+          <w:lang w:val="en-US"/>
+        </w:rPr>
+        <w:t xml:space="preserve"> Checks if all cells are filled and if the completed board is a valid Sudoku using validator.isValidSudoku.</w:t>
+      </w:r>
+    </w:p>
+    <w:p>
+      <w:pPr>
+        <w:numPr>
+          <w:ilvl w:val="1"/>
+          <w:numId w:val="34"/>
+        </w:numPr>
+        <w:rPr>
+          <w:lang w:val="en-US"/>
+        </w:rPr>
+      </w:pPr>
       <w:r>
         <w:rPr>
           <w:b/>
           <w:bCs/>
           <w:lang w:val="en-US"/>
         </w:rPr>
-        <w:t>Genetic Algorithms</w:t>
-      </w:r>
-      <w:r>
-        <w:rPr>
-          <w:lang w:val="en-US"/>
-        </w:rPr>
-        <w:t> can be applied to harder variants like Killer Sudoku or Iced Sudoku 3.</w:t>
+        <w:t>getHintCell:</w:t>
+      </w:r>
+      <w:r>
+        <w:rPr>
+          <w:lang w:val="en-US"/>
+        </w:rPr>
+        <w:t xml:space="preserve"> Randomly selects an empty, non-fixed cell to provide a hint. This involves iterating through cells and using a random number generator.</w:t>
+      </w:r>
+    </w:p>
+    <w:p>
+      <w:pPr>
+        <w:numPr>
+          <w:ilvl w:val="1"/>
+          <w:numId w:val="34"/>
+        </w:numPr>
+        <w:rPr>
+          <w:lang w:val="en-US"/>
+        </w:rPr>
+      </w:pPr>
+      <w:r>
+        <w:rPr>
+          <w:b/>
+          <w:bCs/>
+          <w:lang w:val="en-US"/>
+        </w:rPr>
+        <w:t>checkSolution:</w:t>
+      </w:r>
+      <w:r>
+        <w:rPr>
+          <w:lang w:val="en-US"/>
+        </w:rPr>
+        <w:t xml:space="preserve"> Compares the user's current board state with the generated solution to count errors.</w:t>
+      </w:r>
+    </w:p>
+    <w:p>
+      <w:pPr>
+        <w:numPr>
+          <w:ilvl w:val="1"/>
+          <w:numId w:val="34"/>
+        </w:numPr>
+        <w:rPr>
+          <w:lang w:val="en-US"/>
+        </w:rPr>
+      </w:pPr>
+      <w:r>
+        <w:rPr>
+          <w:b/>
+          <w:bCs/>
+          <w:lang w:val="en-US"/>
+        </w:rPr>
+        <w:t>updateFrozenCellState (Ice Mode specific):</w:t>
+      </w:r>
+      <w:r>
+        <w:rPr>
+          <w:lang w:val="en-US"/>
+        </w:rPr>
+        <w:t xml:space="preserve"> This method applies the specific rule for "unfreezing" cells in Ice Mode. It checks if a frozen cell has an adjacent (4-direction) user-filled cell that is </w:t>
+      </w:r>
+      <w:r>
+        <w:rPr>
+          <w:i/>
+          <w:iCs/>
+          <w:lang w:val="en-US"/>
+        </w:rPr>
+        <w:t>correct</w:t>
+      </w:r>
+      <w:r>
+        <w:rPr>
+          <w:lang w:val="en-US"/>
+        </w:rPr>
+        <w:t xml:space="preserve"> according to the solution. If so, it unfreezes the cell. This is a specific rule implementation.</w:t>
+      </w:r>
+    </w:p>
+    <w:p>
+      <w:pPr>
+        <w:rPr>
+          <w:b/>
+          <w:bCs/>
+          <w:lang w:val="en-US"/>
+        </w:rPr>
+      </w:pPr>
+      <w:r>
+        <w:rPr>
+          <w:b/>
+          <w:bCs/>
+          <w:lang w:val="en-US"/>
+        </w:rPr>
+        <w:t>Data Structures and Algorithms You Need to Know for Presentation in DSA Class:</w:t>
+      </w:r>
+    </w:p>
+    <w:p>
+      <w:pPr>
+        <w:rPr>
+          <w:lang w:val="en-US"/>
+        </w:rPr>
+      </w:pPr>
+      <w:r>
+        <w:rPr>
+          <w:lang w:val="en-US"/>
+        </w:rPr>
+        <w:t>Based on this code, here's what you should focus on for a DSA class presentation:</w:t>
+      </w:r>
+    </w:p>
+    <w:p>
+      <w:pPr>
+        <w:rPr>
+          <w:b/>
+          <w:bCs/>
+          <w:lang w:val="en-US"/>
+        </w:rPr>
+      </w:pPr>
+      <w:r>
+        <w:rPr>
+          <w:b/>
+          <w:bCs/>
+          <w:lang w:val="en-US"/>
+        </w:rPr>
+        <w:t>Data Structures:</w:t>
       </w:r>
     </w:p>
     <w:p>
       <w:pPr>
         <w:numPr>
           <w:ilvl w:val="0"/>
-          <w:numId w:val="16"/>
+          <w:numId w:val="35"/>
         </w:numPr>
         <w:rPr>
           <w:lang w:val="en-US"/>
@@ -301,73 +760,108 @@
           <w:bCs/>
           <w:lang w:val="en-US"/>
         </w:rPr>
-        <w:t>Data Structures:</w:t>
+        <w:t>2D Array (or Matrix):</w:t>
       </w:r>
     </w:p>
     <w:p>
       <w:pPr>
         <w:numPr>
           <w:ilvl w:val="1"/>
-          <w:numId w:val="16"/>
+          <w:numId w:val="35"/>
         </w:numPr>
         <w:rPr>
           <w:lang w:val="en-US"/>
         </w:rPr>
       </w:pPr>
-      <w:r>
-        <w:rPr>
-          <w:lang w:val="en-US"/>
-        </w:rPr>
-        <w:t>Use of </w:t>
-      </w:r>
       <w:r>
         <w:rPr>
           <w:b/>
           <w:bCs/>
           <w:lang w:val="en-US"/>
         </w:rPr>
-        <w:t>graphs</w:t>
-      </w:r>
-      <w:r>
-        <w:rPr>
-          <w:lang w:val="en-US"/>
-        </w:rPr>
-        <w:t>, </w:t>
-      </w:r>
+        <w:t>Usage:</w:t>
+      </w:r>
+      <w:r>
+        <w:rPr>
+          <w:lang w:val="en-US"/>
+        </w:rPr>
+        <w:t xml:space="preserve"> The Board class internally uses a int[][] grid to represent the Sudoku board. This is fundamental to storing the numbers at their respective row and column positions.</w:t>
+      </w:r>
+    </w:p>
+    <w:p>
+      <w:pPr>
+        <w:numPr>
+          <w:ilvl w:val="1"/>
+          <w:numId w:val="35"/>
+        </w:numPr>
+        <w:rPr>
+          <w:lang w:val="en-US"/>
+        </w:rPr>
+      </w:pPr>
       <w:r>
         <w:rPr>
           <w:b/>
           <w:bCs/>
           <w:lang w:val="en-US"/>
         </w:rPr>
-        <w:t>constraint matrices</w:t>
-      </w:r>
-      <w:r>
-        <w:rPr>
-          <w:lang w:val="en-US"/>
-        </w:rPr>
-        <w:t>, </w:t>
-      </w:r>
+        <w:t>Why it's important:</w:t>
+      </w:r>
+      <w:r>
+        <w:rPr>
+          <w:lang w:val="en-US"/>
+        </w:rPr>
+        <w:t xml:space="preserve"> Efficient for direct access to cells using [row][col] indexing, crucial for checking rules.</w:t>
+      </w:r>
+    </w:p>
+    <w:p>
+      <w:pPr>
+        <w:numPr>
+          <w:ilvl w:val="1"/>
+          <w:numId w:val="35"/>
+        </w:numPr>
+        <w:rPr>
+          <w:lang w:val="en-US"/>
+        </w:rPr>
+      </w:pPr>
       <w:r>
         <w:rPr>
           <w:b/>
           <w:bCs/>
           <w:lang w:val="en-US"/>
         </w:rPr>
-        <w:t>sets</w:t>
-      </w:r>
-      <w:r>
-        <w:rPr>
-          <w:lang w:val="en-US"/>
-        </w:rPr>
-        <w:t> to track candidates for each cell.</w:t>
+        <w:t>In your presentation:</w:t>
+      </w:r>
+      <w:r>
+        <w:rPr>
+          <w:lang w:val="en-US"/>
+        </w:rPr>
+        <w:t xml:space="preserve"> Explain how a 2D array maps to the Sudoku grid, and how element access works (O(1)).</w:t>
+      </w:r>
+    </w:p>
+    <w:p>
+      <w:pPr>
+        <w:numPr>
+          <w:ilvl w:val="0"/>
+          <w:numId w:val="35"/>
+        </w:numPr>
+        <w:rPr>
+          <w:lang w:val="en-US"/>
+        </w:rPr>
+      </w:pPr>
+      <w:r>
+        <w:rPr>
+          <w:b/>
+          <w:bCs/>
+          <w:lang w:val="en-US"/>
+        </w:rPr>
+        <w:t>Boolean 2D Arrays:</w:t>
       </w:r>
     </w:p>
     <w:p>
       <w:pPr>
         <w:numPr>
           <w:ilvl w:val="1"/>
-          <w:numId w:val="16"/>
+          <w:numId w:val="35"/>
         </w:numPr>
         <w:rPr>
           <w:lang w:val="en-US"/>
@@ -375,16 +869,49 @@
       </w:pPr>
       <w:r>
         <w:rPr>
-          <w:lang w:val="en-US"/>
-        </w:rPr>
-        <w:t>Efficient data structures for quick updates and rollback during backtracking.</w:t>
+          <w:b/>
+          <w:bCs/>
+          <w:lang w:val="en-US"/>
+        </w:rPr>
+        <w:t>Usage:</w:t>
+      </w:r>
+      <w:r>
+        <w:rPr>
+          <w:lang w:val="en-US"/>
+        </w:rPr>
+        <w:t xml:space="preserve"> fixedCells[][] in Puzzle to mark cells that are part of the initial puzzle and cannot be changed by the user. frozenCells[][] in Puzzle (specific to Ice Mode) to mark cells that are currently uneditable due to the game's rules.</w:t>
+      </w:r>
+    </w:p>
+    <w:p>
+      <w:pPr>
+        <w:numPr>
+          <w:ilvl w:val="1"/>
+          <w:numId w:val="35"/>
+        </w:numPr>
+        <w:rPr>
+          <w:lang w:val="en-US"/>
+        </w:rPr>
+      </w:pPr>
+      <w:r>
+        <w:rPr>
+          <w:b/>
+          <w:bCs/>
+          <w:lang w:val="en-US"/>
+        </w:rPr>
+        <w:t>Why it's important:</w:t>
+      </w:r>
+      <w:r>
+        <w:rPr>
+          <w:lang w:val="en-US"/>
+        </w:rPr>
+        <w:t xml:space="preserve"> Efficiently tracks cell states (fixed, frozen) with minimal memory overhead.</w:t>
       </w:r>
     </w:p>
     <w:p>
       <w:pPr>
         <w:numPr>
           <w:ilvl w:val="0"/>
-          <w:numId w:val="16"/>
+          <w:numId w:val="35"/>
         </w:numPr>
         <w:rPr>
           <w:lang w:val="en-US"/>
@@ -396,14 +923,14 @@
           <w:bCs/>
           <w:lang w:val="en-US"/>
         </w:rPr>
-        <w:t>Variants Add Complexity:</w:t>
+        <w:t>List (e.g., ArrayList):</w:t>
       </w:r>
     </w:p>
     <w:p>
       <w:pPr>
         <w:numPr>
           <w:ilvl w:val="1"/>
-          <w:numId w:val="16"/>
+          <w:numId w:val="35"/>
         </w:numPr>
         <w:rPr>
           <w:lang w:val="en-US"/>
@@ -415,26 +942,88 @@
           <w:bCs/>
           <w:lang w:val="en-US"/>
         </w:rPr>
-        <w:t>Killer Sudoku</w:t>
-      </w:r>
-      <w:r>
-        <w:rPr>
-          <w:lang w:val="en-US"/>
-        </w:rPr>
-        <w:t> requires handling cages with sum constraints, adding arithmetic constraints on top of standard Sudoku logic</w:t>
-      </w:r>
-      <w:r>
-        <w:rPr>
-          <w:lang w:val="en-US"/>
-        </w:rPr>
-        <w:t>.</w:t>
+        <w:t>Usage:</w:t>
+      </w:r>
+      <w:r>
+        <w:rPr>
+          <w:lang w:val="en-US"/>
+        </w:rPr>
+        <w:t xml:space="preserve"> </w:t>
+      </w:r>
+    </w:p>
+    <w:p>
+      <w:pPr>
+        <w:numPr>
+          <w:ilvl w:val="2"/>
+          <w:numId w:val="35"/>
+        </w:numPr>
+        <w:rPr>
+          <w:lang w:val="en-US"/>
+        </w:rPr>
+      </w:pPr>
+      <w:r>
+        <w:rPr>
+          <w:lang w:val="en-US"/>
+        </w:rPr>
+        <w:t>List&lt;Integer&gt; numbers in ClassicPuzzleGenerator to shuffle numbers for backtracking.</w:t>
+      </w:r>
+    </w:p>
+    <w:p>
+      <w:pPr>
+        <w:numPr>
+          <w:ilvl w:val="2"/>
+          <w:numId w:val="35"/>
+        </w:numPr>
+        <w:rPr>
+          <w:lang w:val="en-US"/>
+        </w:rPr>
+      </w:pPr>
+      <w:r>
+        <w:rPr>
+          <w:lang w:val="en-US"/>
+        </w:rPr>
+        <w:t>List&lt;Point&gt; positions to store cell coordinates for random removal during puzzle creation.</w:t>
+      </w:r>
+    </w:p>
+    <w:p>
+      <w:pPr>
+        <w:numPr>
+          <w:ilvl w:val="2"/>
+          <w:numId w:val="35"/>
+        </w:numPr>
+        <w:rPr>
+          <w:lang w:val="en-US"/>
+        </w:rPr>
+      </w:pPr>
+      <w:r>
+        <w:rPr>
+          <w:lang w:val="en-US"/>
+        </w:rPr>
+        <w:t>List&lt;Point&gt; emptyCells for hint generation.</w:t>
+      </w:r>
+    </w:p>
+    <w:p>
+      <w:pPr>
+        <w:numPr>
+          <w:ilvl w:val="2"/>
+          <w:numId w:val="35"/>
+        </w:numPr>
+        <w:rPr>
+          <w:lang w:val="en-US"/>
+        </w:rPr>
+      </w:pPr>
+      <w:r>
+        <w:rPr>
+          <w:lang w:val="en-US"/>
+        </w:rPr>
+        <w:t>List&lt;Point&gt; candidateFrozenCells in IcePuzzleGenerator.</w:t>
       </w:r>
     </w:p>
     <w:p>
       <w:pPr>
         <w:numPr>
           <w:ilvl w:val="1"/>
-          <w:numId w:val="16"/>
+          <w:numId w:val="35"/>
         </w:numPr>
         <w:rPr>
           <w:lang w:val="en-US"/>
@@ -446,20 +1035,45 @@
           <w:bCs/>
           <w:lang w:val="en-US"/>
         </w:rPr>
-        <w:t>Iced Sudoku</w:t>
-      </w:r>
-      <w:r>
-        <w:rPr>
-          <w:lang w:val="en-US"/>
-        </w:rPr>
-        <w:t> introduces additional constraints or rules, increasing the complexity.</w:t>
+        <w:t>Why it's important:</w:t>
+      </w:r>
+      <w:r>
+        <w:rPr>
+          <w:lang w:val="en-US"/>
+        </w:rPr>
+        <w:t xml:space="preserve"> Dynamic arrays that allow adding/removing elements, useful for shuffling and collecting coordinates.</w:t>
+      </w:r>
+    </w:p>
+    <w:p>
+      <w:pPr>
+        <w:numPr>
+          <w:ilvl w:val="1"/>
+          <w:numId w:val="35"/>
+        </w:numPr>
+        <w:rPr>
+          <w:lang w:val="en-US"/>
+        </w:rPr>
+      </w:pPr>
+      <w:r>
+        <w:rPr>
+          <w:b/>
+          <w:bCs/>
+          <w:lang w:val="en-US"/>
+        </w:rPr>
+        <w:t>In your presentation:</w:t>
+      </w:r>
+      <w:r>
+        <w:rPr>
+          <w:lang w:val="en-US"/>
+        </w:rPr>
+        <w:t xml:space="preserve"> Briefly discuss ArrayList's dynamic nature and average O(1) append, O(n) removal/insertion in the middle.</w:t>
       </w:r>
     </w:p>
     <w:p>
       <w:pPr>
         <w:numPr>
           <w:ilvl w:val="0"/>
-          <w:numId w:val="16"/>
+          <w:numId w:val="35"/>
         </w:numPr>
         <w:rPr>
           <w:lang w:val="en-US"/>
@@ -471,14 +1085,14 @@
           <w:bCs/>
           <w:lang w:val="en-US"/>
         </w:rPr>
-        <w:t>Research and Literature:</w:t>
+        <w:t>Point Class (Simple Object):</w:t>
       </w:r>
     </w:p>
     <w:p>
       <w:pPr>
         <w:numPr>
           <w:ilvl w:val="1"/>
-          <w:numId w:val="16"/>
+          <w:numId w:val="35"/>
         </w:numPr>
         <w:rPr>
           <w:lang w:val="en-US"/>
@@ -486,38 +1100,66 @@
       </w:pPr>
       <w:r>
         <w:rPr>
-          <w:lang w:val="en-US"/>
-        </w:rPr>
-        <w:t xml:space="preserve">There is extensive academic research on Sudoku solving algorithms and </w:t>
-      </w:r>
-      <w:proofErr w:type="gramStart"/>
-      <w:r>
-        <w:rPr>
-          <w:lang w:val="en-US"/>
-        </w:rPr>
-        <w:t>complexity</w:t>
-      </w:r>
-      <w:proofErr w:type="gramEnd"/>
-      <w:r>
-        <w:rPr>
-          <w:lang w:val="en-US"/>
-        </w:rPr>
-        <w:t xml:space="preserve"> metrics, which you can cite and build </w:t>
-      </w:r>
-      <w:proofErr w:type="gramStart"/>
-      <w:r>
-        <w:rPr>
-          <w:lang w:val="en-US"/>
-        </w:rPr>
-        <w:t>upon .</w:t>
-      </w:r>
-      <w:proofErr w:type="gramEnd"/>
+          <w:b/>
+          <w:bCs/>
+          <w:lang w:val="en-US"/>
+        </w:rPr>
+        <w:t>Usage:</w:t>
+      </w:r>
+      <w:r>
+        <w:rPr>
+          <w:lang w:val="en-US"/>
+        </w:rPr>
+        <w:t xml:space="preserve"> Used to encapsulate row and column coordinates (x and y).</w:t>
+      </w:r>
+    </w:p>
+    <w:p>
+      <w:pPr>
+        <w:numPr>
+          <w:ilvl w:val="1"/>
+          <w:numId w:val="35"/>
+        </w:numPr>
+        <w:rPr>
+          <w:lang w:val="en-US"/>
+        </w:rPr>
+      </w:pPr>
+      <w:r>
+        <w:rPr>
+          <w:b/>
+          <w:bCs/>
+          <w:lang w:val="en-US"/>
+        </w:rPr>
+        <w:t>Why it's important:</w:t>
+      </w:r>
+      <w:r>
+        <w:rPr>
+          <w:lang w:val="en-US"/>
+        </w:rPr>
+        <w:t xml:space="preserve"> Makes it easier to pass around cell locations as a single object.</w:t>
+      </w:r>
+    </w:p>
+    <w:p>
+      <w:pPr>
+        <w:rPr>
+          <w:b/>
+          <w:bCs/>
+          <w:lang w:val="en-US"/>
+        </w:rPr>
+      </w:pPr>
+      <w:r>
+        <w:rPr>
+          <w:b/>
+          <w:bCs/>
+          <w:lang w:val="en-US"/>
+        </w:rPr>
+        <w:t>Algorithms:</w:t>
+      </w:r>
     </w:p>
     <w:p>
       <w:pPr>
         <w:numPr>
           <w:ilvl w:val="0"/>
-          <w:numId w:val="16"/>
+          <w:numId w:val="36"/>
         </w:numPr>
         <w:rPr>
           <w:lang w:val="en-US"/>
@@ -529,41 +1171,41 @@
           <w:bCs/>
           <w:lang w:val="en-US"/>
         </w:rPr>
-        <w:t>Report Potential:</w:t>
+        <w:t>Backtracking:</w:t>
       </w:r>
     </w:p>
     <w:p>
       <w:pPr>
         <w:numPr>
           <w:ilvl w:val="1"/>
-          <w:numId w:val="16"/>
+          <w:numId w:val="36"/>
         </w:numPr>
         <w:rPr>
           <w:lang w:val="en-US"/>
         </w:rPr>
       </w:pPr>
       <w:r>
-        <w:rPr>
-          <w:lang w:val="en-US"/>
-        </w:rPr>
-        <w:t>You can write detailed reports on CSP modeling, heuristic pruning, complexity analysis, and compare algorithm efficiencies.</w:t>
-      </w:r>
-    </w:p>
-    <w:p>
-      <w:pPr>
-        <w:ind w:left="1440"/>
-        <w:rPr>
-          <w:lang w:val="en-US"/>
-        </w:rPr>
-      </w:pPr>
-    </w:p>
-    <w:p>
-      <w:pPr>
         <w:rPr>
           <w:b/>
           <w:bCs/>
-          <w:sz w:val="40"/>
-          <w:szCs w:val="40"/>
+          <w:lang w:val="en-US"/>
+        </w:rPr>
+        <w:t>Concept:</w:t>
+      </w:r>
+      <w:r>
+        <w:rPr>
+          <w:lang w:val="en-US"/>
+        </w:rPr>
+        <w:t xml:space="preserve"> A general algorithmic technique for solving problems recursively by trying to build a solution incrementally, one step at a time, and "undoing" (backtracking) if a solution cannot be completed with the current partial solution.</w:t>
+      </w:r>
+    </w:p>
+    <w:p>
+      <w:pPr>
+        <w:numPr>
+          <w:ilvl w:val="1"/>
+          <w:numId w:val="36"/>
+        </w:numPr>
+        <w:rPr>
           <w:lang w:val="en-US"/>
         </w:rPr>
       </w:pPr>
@@ -571,20 +1213,51 @@
         <w:rPr>
           <w:b/>
           <w:bCs/>
-          <w:sz w:val="40"/>
-          <w:szCs w:val="40"/>
-          <w:lang w:val="en-US"/>
-        </w:rPr>
-        <w:t>Ideas to Make Your Sudoku Game More Entertaining and Higher-Level</w:t>
-      </w:r>
-    </w:p>
-    <w:p>
-      <w:pPr>
+          <w:lang w:val="en-US"/>
+        </w:rPr>
+        <w:t>Application in Sudoku:</w:t>
+      </w:r>
+      <w:r>
+        <w:rPr>
+          <w:lang w:val="en-US"/>
+        </w:rPr>
+        <w:t xml:space="preserve"> </w:t>
+      </w:r>
+    </w:p>
+    <w:p>
+      <w:pPr>
+        <w:numPr>
+          <w:ilvl w:val="2"/>
+          <w:numId w:val="36"/>
+        </w:numPr>
+        <w:rPr>
+          <w:lang w:val="en-US"/>
+        </w:rPr>
+      </w:pPr>
+      <w:r>
         <w:rPr>
           <w:b/>
           <w:bCs/>
           <w:lang w:val="en-US"/>
         </w:rPr>
+        <w:t>Puzzle Generation:</w:t>
+      </w:r>
+      <w:r>
+        <w:rPr>
+          <w:lang w:val="en-US"/>
+        </w:rPr>
+        <w:t xml:space="preserve"> The most prominent use is in ClassicPuzzleGenerator.solveSudoku to fill a complete valid Sudoku board and countSolutions to check for unique solutions. You try a number, if it's valid, you move to the next cell. If not, or if the path leads to a dead end, you "backtrack" and try a different number for the current cell.</w:t>
+      </w:r>
+    </w:p>
+    <w:p>
+      <w:pPr>
+        <w:numPr>
+          <w:ilvl w:val="1"/>
+          <w:numId w:val="36"/>
+        </w:numPr>
+        <w:rPr>
+          <w:lang w:val="en-US"/>
+        </w:rPr>
       </w:pPr>
       <w:r>
         <w:rPr>
@@ -592,14 +1265,155 @@
           <w:bCs/>
           <w:lang w:val="en-US"/>
         </w:rPr>
-        <w:t>1. Incorporate Advanced AI Features</w:t>
+        <w:t>Diagram:</w:t>
+      </w:r>
+      <w:r>
+        <w:rPr>
+          <w:lang w:val="en-US"/>
+        </w:rPr>
+        <w:t xml:space="preserve"> A recursive tree diagram showing choices and backtracks would be excellent.</w:t>
+      </w:r>
+    </w:p>
+    <w:p>
+      <w:pPr>
+        <w:numPr>
+          <w:ilvl w:val="1"/>
+          <w:numId w:val="36"/>
+        </w:numPr>
+        <w:rPr>
+          <w:lang w:val="en-US"/>
+        </w:rPr>
+      </w:pPr>
+      <w:r>
+        <w:rPr>
+          <w:b/>
+          <w:bCs/>
+          <w:lang w:val="en-US"/>
+        </w:rPr>
+        <w:t>Time Complexity:</w:t>
+      </w:r>
+      <w:r>
+        <w:rPr>
+          <w:lang w:val="en-US"/>
+        </w:rPr>
+        <w:t xml:space="preserve"> Generally exponential for Sudoku (O(9N2) in the worst case, but heavily pruned by constraints).</w:t>
+      </w:r>
+    </w:p>
+    <w:p>
+      <w:pPr>
+        <w:numPr>
+          <w:ilvl w:val="1"/>
+          <w:numId w:val="36"/>
+        </w:numPr>
+        <w:rPr>
+          <w:lang w:val="en-US"/>
+        </w:rPr>
+      </w:pPr>
+      <w:r>
+        <w:rPr>
+          <w:b/>
+          <w:bCs/>
+          <w:lang w:val="en-US"/>
+        </w:rPr>
+        <w:t>Key points for presentation:</w:t>
+      </w:r>
+      <w:r>
+        <w:rPr>
+          <w:lang w:val="en-US"/>
+        </w:rPr>
+        <w:t xml:space="preserve"> </w:t>
+      </w:r>
+    </w:p>
+    <w:p>
+      <w:pPr>
+        <w:numPr>
+          <w:ilvl w:val="2"/>
+          <w:numId w:val="36"/>
+        </w:numPr>
+        <w:rPr>
+          <w:lang w:val="en-US"/>
+        </w:rPr>
+      </w:pPr>
+      <w:r>
+        <w:rPr>
+          <w:lang w:val="en-US"/>
+        </w:rPr>
+        <w:t>Recursive calls.</w:t>
+      </w:r>
+    </w:p>
+    <w:p>
+      <w:pPr>
+        <w:numPr>
+          <w:ilvl w:val="2"/>
+          <w:numId w:val="36"/>
+        </w:numPr>
+        <w:rPr>
+          <w:lang w:val="en-US"/>
+        </w:rPr>
+      </w:pPr>
+      <w:r>
+        <w:rPr>
+          <w:lang w:val="en-US"/>
+        </w:rPr>
+        <w:t>Base cases (board filled).</w:t>
+      </w:r>
+    </w:p>
+    <w:p>
+      <w:pPr>
+        <w:numPr>
+          <w:ilvl w:val="2"/>
+          <w:numId w:val="36"/>
+        </w:numPr>
+        <w:rPr>
+          <w:lang w:val="en-US"/>
+        </w:rPr>
+      </w:pPr>
+      <w:r>
+        <w:rPr>
+          <w:lang w:val="en-US"/>
+        </w:rPr>
+        <w:t>Making a choice (placing a number).</w:t>
+      </w:r>
+    </w:p>
+    <w:p>
+      <w:pPr>
+        <w:numPr>
+          <w:ilvl w:val="2"/>
+          <w:numId w:val="36"/>
+        </w:numPr>
+        <w:rPr>
+          <w:lang w:val="en-US"/>
+        </w:rPr>
+      </w:pPr>
+      <w:r>
+        <w:rPr>
+          <w:lang w:val="en-US"/>
+        </w:rPr>
+        <w:t>Checking constraints (using the validator).</w:t>
+      </w:r>
+    </w:p>
+    <w:p>
+      <w:pPr>
+        <w:numPr>
+          <w:ilvl w:val="2"/>
+          <w:numId w:val="36"/>
+        </w:numPr>
+        <w:rPr>
+          <w:lang w:val="en-US"/>
+        </w:rPr>
+      </w:pPr>
+      <w:r>
+        <w:rPr>
+          <w:lang w:val="en-US"/>
+        </w:rPr>
+        <w:t>Undoing the choice (setting cell back to 0).</w:t>
       </w:r>
     </w:p>
     <w:p>
       <w:pPr>
         <w:numPr>
           <w:ilvl w:val="0"/>
-          <w:numId w:val="18"/>
+          <w:numId w:val="36"/>
         </w:numPr>
         <w:rPr>
           <w:lang w:val="en-US"/>
@@ -611,45 +1425,89 @@
           <w:bCs/>
           <w:lang w:val="en-US"/>
         </w:rPr>
-        <w:t>AI Solver and Hint System:</w:t>
-      </w:r>
-      <w:r>
-        <w:rPr>
-          <w:lang w:val="en-US"/>
-        </w:rPr>
-        <w:br/>
-        <w:t>Implement an AI that can solve puzzles using advanced techniques (e.g., X-Wing, Swordfish, coloring, chains) to provide intelligent hints rather than random suggestions</w:t>
-      </w:r>
-      <w:hyperlink r:id="rId8" w:tgtFrame="_blank" w:history="1">
-        <w:r>
-          <w:rPr>
-            <w:rStyle w:val="Hyperlink"/>
-            <w:lang w:val="en-US"/>
-          </w:rPr>
-          <w:t>1</w:t>
-        </w:r>
-      </w:hyperlink>
-      <w:hyperlink r:id="rId9" w:tgtFrame="_blank" w:history="1">
-        <w:r>
-          <w:rPr>
-            <w:rStyle w:val="Hyperlink"/>
-            <w:lang w:val="en-US"/>
-          </w:rPr>
-          <w:t>2</w:t>
-        </w:r>
-      </w:hyperlink>
-      <w:r>
-        <w:rPr>
-          <w:lang w:val="en-US"/>
-        </w:rPr>
-        <w:t>.</w:t>
+        <w:t>Constraint Satisfaction:</w:t>
+      </w:r>
+    </w:p>
+    <w:p>
+      <w:pPr>
+        <w:numPr>
+          <w:ilvl w:val="1"/>
+          <w:numId w:val="36"/>
+        </w:numPr>
+        <w:rPr>
+          <w:lang w:val="en-US"/>
+        </w:rPr>
+      </w:pPr>
+      <w:r>
+        <w:rPr>
+          <w:b/>
+          <w:bCs/>
+          <w:lang w:val="en-US"/>
+        </w:rPr>
+        <w:t>Concept:</w:t>
+      </w:r>
+      <w:r>
+        <w:rPr>
+          <w:lang w:val="en-US"/>
+        </w:rPr>
+        <w:t xml:space="preserve"> Finding values for variables such that they satisfy a given set of constraints.</w:t>
+      </w:r>
+    </w:p>
+    <w:p>
+      <w:pPr>
+        <w:numPr>
+          <w:ilvl w:val="1"/>
+          <w:numId w:val="36"/>
+        </w:numPr>
+        <w:rPr>
+          <w:lang w:val="en-US"/>
+        </w:rPr>
+      </w:pPr>
+      <w:r>
+        <w:rPr>
+          <w:b/>
+          <w:bCs/>
+          <w:lang w:val="en-US"/>
+        </w:rPr>
+        <w:t>Application in Sudoku:</w:t>
+      </w:r>
+      <w:r>
+        <w:rPr>
+          <w:lang w:val="en-US"/>
+        </w:rPr>
+        <w:t xml:space="preserve"> The isValid method within StandardSudokuValidator directly implements constraint satisfaction. It checks if placing a number satisfies the row, column, and subgrid constraints.</w:t>
+      </w:r>
+    </w:p>
+    <w:p>
+      <w:pPr>
+        <w:numPr>
+          <w:ilvl w:val="1"/>
+          <w:numId w:val="36"/>
+        </w:numPr>
+        <w:rPr>
+          <w:lang w:val="en-US"/>
+        </w:rPr>
+      </w:pPr>
+      <w:r>
+        <w:rPr>
+          <w:b/>
+          <w:bCs/>
+          <w:lang w:val="en-US"/>
+        </w:rPr>
+        <w:t>Key points for presentation:</w:t>
+      </w:r>
+      <w:r>
+        <w:rPr>
+          <w:lang w:val="en-US"/>
+        </w:rPr>
+        <w:t xml:space="preserve"> Explain the three core rules of Sudoku and how isValid checks them by iterating through relevant cells.</w:t>
       </w:r>
     </w:p>
     <w:p>
       <w:pPr>
         <w:numPr>
           <w:ilvl w:val="0"/>
-          <w:numId w:val="18"/>
+          <w:numId w:val="36"/>
         </w:numPr>
         <w:rPr>
           <w:lang w:val="en-US"/>
@@ -661,21 +1519,14 @@
           <w:bCs/>
           <w:lang w:val="en-US"/>
         </w:rPr>
-        <w:t>AI Opponent / Competitor:</w:t>
-      </w:r>
-      <w:r>
-        <w:rPr>
-          <w:lang w:val="en-US"/>
-        </w:rPr>
-        <w:br/>
-        <w:t>Let the player compete against an AI solver in real-time to see who solves the puzzle faster or who can solve harder parts first.</w:t>
+        <w:t>Randomization/Shuffling:</w:t>
       </w:r>
     </w:p>
     <w:p>
       <w:pPr>
         <w:numPr>
-          <w:ilvl w:val="0"/>
-          <w:numId w:val="18"/>
+          <w:ilvl w:val="1"/>
+          <w:numId w:val="36"/>
         </w:numPr>
         <w:rPr>
           <w:lang w:val="en-US"/>
@@ -687,21 +1538,20 @@
           <w:bCs/>
           <w:lang w:val="en-US"/>
         </w:rPr>
-        <w:t>Adaptive Difficulty AI:</w:t>
-      </w:r>
-      <w:r>
-        <w:rPr>
-          <w:lang w:val="en-US"/>
-        </w:rPr>
-        <w:br/>
-        <w:t>The AI can adjust the puzzle difficulty or suggest personalized challenges based on the player’s skill level.</w:t>
+        <w:t>Concept:</w:t>
+      </w:r>
+      <w:r>
+        <w:rPr>
+          <w:lang w:val="en-US"/>
+        </w:rPr>
+        <w:t xml:space="preserve"> Using randomness to achieve a desired outcome.</w:t>
       </w:r>
     </w:p>
     <w:p>
       <w:pPr>
         <w:numPr>
-          <w:ilvl w:val="0"/>
-          <w:numId w:val="18"/>
+          <w:ilvl w:val="1"/>
+          <w:numId w:val="36"/>
         </w:numPr>
         <w:rPr>
           <w:lang w:val="en-US"/>
@@ -713,1605 +1563,94 @@
           <w:bCs/>
           <w:lang w:val="en-US"/>
         </w:rPr>
-        <w:t>Explainable AI:</w:t>
-      </w:r>
-      <w:r>
-        <w:rPr>
-          <w:lang w:val="en-US"/>
-        </w:rPr>
-        <w:br/>
-        <w:t>The AI can explain its solving steps to help players learn advanced strategies, turning the game into both entertainment and education.</w:t>
-      </w:r>
-    </w:p>
-    <w:p>
-      <w:pPr>
+        <w:t>Application in Sudoku:</w:t>
+      </w:r>
+      <w:r>
+        <w:rPr>
+          <w:lang w:val="en-US"/>
+        </w:rPr>
+        <w:t xml:space="preserve"> </w:t>
+      </w:r>
+    </w:p>
+    <w:p>
+      <w:pPr>
+        <w:numPr>
+          <w:ilvl w:val="2"/>
+          <w:numId w:val="36"/>
+        </w:numPr>
+        <w:rPr>
+          <w:lang w:val="en-US"/>
+        </w:rPr>
+      </w:pPr>
+      <w:r>
+        <w:rPr>
+          <w:lang w:val="en-US"/>
+        </w:rPr>
+        <w:t>Collections.shuffle(numbers, random): Used when filling cells during puzzle generation to try numbers in a random order, leading to different valid Sudoku boards.</w:t>
+      </w:r>
+    </w:p>
+    <w:p>
+      <w:pPr>
+        <w:numPr>
+          <w:ilvl w:val="2"/>
+          <w:numId w:val="36"/>
+        </w:numPr>
+        <w:rPr>
+          <w:lang w:val="en-US"/>
+        </w:rPr>
+      </w:pPr>
+      <w:r>
+        <w:rPr>
+          <w:lang w:val="en-US"/>
+        </w:rPr>
+        <w:t>Collections.shuffle(positions, random): Used to randomly select cells to remove when creating the puzzle from a solved board.</w:t>
+      </w:r>
+    </w:p>
+    <w:p>
+      <w:pPr>
+        <w:numPr>
+          <w:ilvl w:val="2"/>
+          <w:numId w:val="36"/>
+        </w:numPr>
+        <w:rPr>
+          <w:lang w:val="en-US"/>
+        </w:rPr>
+      </w:pPr>
+      <w:r>
+        <w:rPr>
+          <w:lang w:val="en-US"/>
+        </w:rPr>
+        <w:t>random.nextInt(): Used for selecting hint cells.</w:t>
+      </w:r>
+    </w:p>
+    <w:p>
+      <w:pPr>
+        <w:numPr>
+          <w:ilvl w:val="1"/>
+          <w:numId w:val="36"/>
+        </w:numPr>
+        <w:rPr>
+          <w:lang w:val="en-US"/>
+        </w:rPr>
+      </w:pPr>
+      <w:r>
         <w:rPr>
           <w:b/>
           <w:bCs/>
           <w:lang w:val="en-US"/>
         </w:rPr>
-      </w:pPr>
-      <w:r>
-        <w:rPr>
-          <w:b/>
-          <w:bCs/>
-          <w:lang w:val="en-US"/>
-        </w:rPr>
-        <w:lastRenderedPageBreak/>
-        <w:t>2. Multiplayer Modes</w:t>
-      </w:r>
-    </w:p>
-    <w:p>
-      <w:pPr>
-        <w:numPr>
-          <w:ilvl w:val="0"/>
-          <w:numId w:val="19"/>
-        </w:numPr>
-        <w:rPr>
-          <w:lang w:val="en-US"/>
-        </w:rPr>
-      </w:pPr>
-      <w:r>
-        <w:rPr>
-          <w:b/>
-          <w:bCs/>
-          <w:lang w:val="en-US"/>
-        </w:rPr>
-        <w:t>Real-Time Competitive Sudoku:</w:t>
-      </w:r>
-      <w:r>
-        <w:rPr>
-          <w:lang w:val="en-US"/>
-        </w:rPr>
-        <w:br/>
-        <w:t>Two or more players race to solve the same Sudoku puzzle simultaneously. The first to complete it correctly wins.</w:t>
-      </w:r>
-    </w:p>
-    <w:p>
-      <w:pPr>
-        <w:numPr>
-          <w:ilvl w:val="0"/>
-          <w:numId w:val="19"/>
-        </w:numPr>
-        <w:rPr>
-          <w:lang w:val="en-US"/>
-        </w:rPr>
-      </w:pPr>
-      <w:r>
-        <w:rPr>
-          <w:b/>
-          <w:bCs/>
-          <w:lang w:val="en-US"/>
-        </w:rPr>
-        <w:t>Collaborative Multiplayer:</w:t>
-      </w:r>
-      <w:r>
-        <w:rPr>
-          <w:lang w:val="en-US"/>
-        </w:rPr>
-        <w:br/>
-        <w:t>Players work together on the same puzzle, each controlling different regions or sets of cells, encouraging teamwork and communication.</w:t>
-      </w:r>
-    </w:p>
-    <w:p>
-      <w:pPr>
-        <w:numPr>
-          <w:ilvl w:val="0"/>
-          <w:numId w:val="19"/>
-        </w:numPr>
-        <w:rPr>
-          <w:lang w:val="en-US"/>
-        </w:rPr>
-      </w:pPr>
-      <w:r>
-        <w:rPr>
-          <w:b/>
-          <w:bCs/>
-          <w:lang w:val="en-US"/>
-        </w:rPr>
-        <w:t>Turn-Based Multiplayer:</w:t>
-      </w:r>
-      <w:r>
-        <w:rPr>
-          <w:lang w:val="en-US"/>
-        </w:rPr>
-        <w:br/>
-        <w:t>Players take turns filling cells or placing pencil marks, adding a strategic layer to the classic game.</w:t>
-      </w:r>
-    </w:p>
-    <w:p>
-      <w:pPr>
-        <w:numPr>
-          <w:ilvl w:val="0"/>
-          <w:numId w:val="19"/>
-        </w:numPr>
-        <w:rPr>
-          <w:lang w:val="en-US"/>
-        </w:rPr>
-      </w:pPr>
-      <w:r>
-        <w:rPr>
-          <w:b/>
-          <w:bCs/>
-          <w:lang w:val="en-US"/>
-        </w:rPr>
-        <w:t>Leaderboard and Tournaments:</w:t>
-      </w:r>
-      <w:r>
-        <w:rPr>
-          <w:lang w:val="en-US"/>
-        </w:rPr>
-        <w:br/>
-        <w:t xml:space="preserve">Implement global or friend leaderboards and timed tournaments to foster competition and </w:t>
-      </w:r>
-      <w:proofErr w:type="spellStart"/>
-      <w:r>
-        <w:rPr>
-          <w:lang w:val="en-US"/>
-        </w:rPr>
-        <w:t>replayability</w:t>
-      </w:r>
-      <w:proofErr w:type="spellEnd"/>
-      <w:r>
-        <w:rPr>
-          <w:lang w:val="en-US"/>
-        </w:rPr>
-        <w:t>.</w:t>
-      </w:r>
-    </w:p>
-    <w:p>
-      <w:pPr>
-        <w:rPr>
-          <w:b/>
-          <w:bCs/>
-          <w:lang w:val="en-US"/>
-        </w:rPr>
-      </w:pPr>
-      <w:r>
-        <w:rPr>
-          <w:b/>
-          <w:bCs/>
-          <w:lang w:val="en-US"/>
-        </w:rPr>
-        <w:t>3. Multiple Sudoku Variants</w:t>
-      </w:r>
-    </w:p>
-    <w:p>
-      <w:pPr>
-        <w:numPr>
-          <w:ilvl w:val="0"/>
-          <w:numId w:val="20"/>
-        </w:numPr>
-        <w:rPr>
-          <w:lang w:val="en-US"/>
-        </w:rPr>
-      </w:pPr>
-      <w:r>
-        <w:rPr>
-          <w:lang w:val="en-US"/>
-        </w:rPr>
-        <w:t>Include </w:t>
-      </w:r>
-      <w:r>
-        <w:rPr>
-          <w:b/>
-          <w:bCs/>
-          <w:lang w:val="en-US"/>
-        </w:rPr>
-        <w:t>Standard Sudoku</w:t>
-      </w:r>
-      <w:r>
-        <w:rPr>
-          <w:lang w:val="en-US"/>
-        </w:rPr>
-        <w:t>, </w:t>
-      </w:r>
-      <w:r>
-        <w:rPr>
-          <w:b/>
-          <w:bCs/>
-          <w:lang w:val="en-US"/>
-        </w:rPr>
-        <w:t>Killer Sudoku</w:t>
-      </w:r>
-      <w:r>
-        <w:rPr>
-          <w:lang w:val="en-US"/>
-        </w:rPr>
-        <w:t>, </w:t>
-      </w:r>
-      <w:r>
-        <w:rPr>
-          <w:b/>
-          <w:bCs/>
-          <w:lang w:val="en-US"/>
-        </w:rPr>
-        <w:t>Iced Sudoku</w:t>
-      </w:r>
-      <w:r>
-        <w:rPr>
-          <w:lang w:val="en-US"/>
-        </w:rPr>
-        <w:t>, and other variants like </w:t>
-      </w:r>
-      <w:proofErr w:type="spellStart"/>
-      <w:r>
-        <w:rPr>
-          <w:b/>
-          <w:bCs/>
-          <w:lang w:val="en-US"/>
-        </w:rPr>
-        <w:t>Windoku</w:t>
-      </w:r>
-      <w:proofErr w:type="spellEnd"/>
-      <w:r>
-        <w:rPr>
-          <w:lang w:val="en-US"/>
-        </w:rPr>
-        <w:t>, </w:t>
-      </w:r>
-      <w:r>
-        <w:rPr>
-          <w:b/>
-          <w:bCs/>
-          <w:lang w:val="en-US"/>
-        </w:rPr>
-        <w:t>Argyle</w:t>
-      </w:r>
-      <w:r>
-        <w:rPr>
-          <w:lang w:val="en-US"/>
-        </w:rPr>
-        <w:t>, or </w:t>
-      </w:r>
-      <w:r>
-        <w:rPr>
-          <w:b/>
-          <w:bCs/>
-          <w:lang w:val="en-US"/>
-        </w:rPr>
-        <w:t>DG Sudoku</w:t>
-      </w:r>
-      <w:r>
-        <w:rPr>
-          <w:lang w:val="en-US"/>
-        </w:rPr>
-        <w:t> to provide variety and challenge</w:t>
-      </w:r>
-      <w:hyperlink r:id="rId10" w:tgtFrame="_blank" w:history="1">
-        <w:r>
-          <w:rPr>
-            <w:rStyle w:val="Hyperlink"/>
-            <w:lang w:val="en-US"/>
-          </w:rPr>
-          <w:t>7</w:t>
-        </w:r>
-      </w:hyperlink>
-      <w:hyperlink r:id="rId11" w:tgtFrame="_blank" w:history="1">
-        <w:r>
-          <w:rPr>
-            <w:rStyle w:val="Hyperlink"/>
-            <w:lang w:val="en-US"/>
-          </w:rPr>
-          <w:t>8</w:t>
-        </w:r>
-      </w:hyperlink>
-      <w:r>
-        <w:rPr>
-          <w:lang w:val="en-US"/>
-        </w:rPr>
-        <w:t>.</w:t>
-      </w:r>
-    </w:p>
-    <w:p>
-      <w:pPr>
-        <w:numPr>
-          <w:ilvl w:val="0"/>
-          <w:numId w:val="20"/>
-        </w:numPr>
-        <w:rPr>
-          <w:lang w:val="en-US"/>
-        </w:rPr>
-      </w:pPr>
-      <w:r>
-        <w:rPr>
-          <w:lang w:val="en-US"/>
-        </w:rPr>
-        <w:t>Each variant can have unique rules and constraints, requiring players to learn new strategies and keep the gameplay fresh.</w:t>
-      </w:r>
-    </w:p>
-    <w:p>
-      <w:pPr>
-        <w:rPr>
-          <w:b/>
-          <w:bCs/>
-          <w:lang w:val="en-US"/>
-        </w:rPr>
-      </w:pPr>
-      <w:r>
-        <w:rPr>
-          <w:b/>
-          <w:bCs/>
-          <w:lang w:val="en-US"/>
-        </w:rPr>
-        <w:t>4. Engaging UI/UX Enhancements</w:t>
-      </w:r>
-    </w:p>
-    <w:p>
-      <w:pPr>
-        <w:numPr>
-          <w:ilvl w:val="0"/>
-          <w:numId w:val="21"/>
-        </w:numPr>
-        <w:rPr>
-          <w:lang w:val="en-US"/>
-        </w:rPr>
-      </w:pPr>
-      <w:r>
-        <w:rPr>
-          <w:b/>
-          <w:bCs/>
-          <w:lang w:val="en-US"/>
-        </w:rPr>
-        <w:t>Visual and Sound Effects:</w:t>
-      </w:r>
-      <w:r>
-        <w:rPr>
-          <w:lang w:val="en-US"/>
-        </w:rPr>
-        <w:br/>
-        <w:t>Use animations for correct/incorrect entries, spinning numbers on mistakes (like Sudoku Pro</w:t>
-      </w:r>
-      <w:hyperlink r:id="rId12" w:tgtFrame="_blank" w:history="1">
-        <w:r>
-          <w:rPr>
-            <w:rStyle w:val="Hyperlink"/>
-            <w:lang w:val="en-US"/>
-          </w:rPr>
-          <w:t>5</w:t>
-        </w:r>
-      </w:hyperlink>
-      <w:hyperlink r:id="rId13" w:tgtFrame="_blank" w:history="1">
-        <w:r>
-          <w:rPr>
-            <w:rStyle w:val="Hyperlink"/>
-            <w:lang w:val="en-US"/>
-          </w:rPr>
-          <w:t>6</w:t>
-        </w:r>
-      </w:hyperlink>
-      <w:r>
-        <w:rPr>
-          <w:lang w:val="en-US"/>
-        </w:rPr>
-        <w:t>), and satisfying sound effects to enhance feedback.</w:t>
-      </w:r>
-    </w:p>
-    <w:p>
-      <w:pPr>
-        <w:numPr>
-          <w:ilvl w:val="0"/>
-          <w:numId w:val="21"/>
-        </w:numPr>
-        <w:rPr>
-          <w:lang w:val="en-US"/>
-        </w:rPr>
-      </w:pPr>
-      <w:r>
-        <w:rPr>
-          <w:b/>
-          <w:bCs/>
-          <w:lang w:val="en-US"/>
-        </w:rPr>
-        <w:t>Themes and Customization:</w:t>
-      </w:r>
-      <w:r>
-        <w:rPr>
-          <w:lang w:val="en-US"/>
-        </w:rPr>
-        <w:br/>
-        <w:t>Allow players to choose from multiple themes, backgrounds, and fonts to personalize their experience.</w:t>
-      </w:r>
-    </w:p>
-    <w:p>
-      <w:pPr>
-        <w:numPr>
-          <w:ilvl w:val="0"/>
-          <w:numId w:val="21"/>
-        </w:numPr>
-        <w:rPr>
-          <w:lang w:val="en-US"/>
-        </w:rPr>
-      </w:pPr>
-      <w:r>
-        <w:rPr>
-          <w:b/>
-          <w:bCs/>
-          <w:lang w:val="en-US"/>
-        </w:rPr>
-        <w:t>Pencil Marks and Notes:</w:t>
-      </w:r>
-      <w:r>
-        <w:rPr>
-          <w:lang w:val="en-US"/>
-        </w:rPr>
-        <w:br/>
-        <w:t>Let players make tentative notes, with smart updating and error checking to avoid frustration</w:t>
-      </w:r>
-      <w:hyperlink r:id="rId14" w:tgtFrame="_blank" w:history="1">
-        <w:r>
-          <w:rPr>
-            <w:rStyle w:val="Hyperlink"/>
-            <w:lang w:val="en-US"/>
-          </w:rPr>
-          <w:t>7</w:t>
-        </w:r>
-      </w:hyperlink>
-      <w:hyperlink r:id="rId15" w:tgtFrame="_blank" w:history="1">
-        <w:r>
-          <w:rPr>
-            <w:rStyle w:val="Hyperlink"/>
-            <w:lang w:val="en-US"/>
-          </w:rPr>
-          <w:t>8</w:t>
-        </w:r>
-      </w:hyperlink>
-      <w:r>
-        <w:rPr>
-          <w:lang w:val="en-US"/>
-        </w:rPr>
-        <w:t>.</w:t>
-      </w:r>
-    </w:p>
-    <w:p>
-      <w:pPr>
-        <w:numPr>
-          <w:ilvl w:val="0"/>
-          <w:numId w:val="21"/>
-        </w:numPr>
-        <w:rPr>
-          <w:lang w:val="en-US"/>
-        </w:rPr>
-      </w:pPr>
-      <w:r>
-        <w:rPr>
-          <w:b/>
-          <w:bCs/>
-          <w:lang w:val="en-US"/>
-        </w:rPr>
-        <w:t>Undo/Redo and Error Highlighting:</w:t>
-      </w:r>
-      <w:r>
-        <w:rPr>
-          <w:lang w:val="en-US"/>
-        </w:rPr>
-        <w:br/>
-        <w:t>Provide flexible undo/redo and highlight rows, columns, or blocks with conflicts instantly.</w:t>
-      </w:r>
-    </w:p>
-    <w:p>
-      <w:pPr>
-        <w:rPr>
-          <w:b/>
-          <w:bCs/>
-          <w:lang w:val="en-US"/>
-        </w:rPr>
-      </w:pPr>
-      <w:r>
-        <w:rPr>
-          <w:b/>
-          <w:bCs/>
-          <w:lang w:val="en-US"/>
-        </w:rPr>
-        <w:t>5. Daily Challenges and Puzzle Generator</w:t>
-      </w:r>
-    </w:p>
-    <w:p>
-      <w:pPr>
-        <w:numPr>
-          <w:ilvl w:val="0"/>
-          <w:numId w:val="22"/>
-        </w:numPr>
-        <w:rPr>
-          <w:lang w:val="en-US"/>
-        </w:rPr>
-      </w:pPr>
-      <w:r>
-        <w:rPr>
-          <w:b/>
-          <w:bCs/>
-          <w:lang w:val="en-US"/>
-        </w:rPr>
-        <w:t>Daily Puzzle Challenges:</w:t>
-      </w:r>
-      <w:r>
-        <w:rPr>
-          <w:lang w:val="en-US"/>
-        </w:rPr>
-        <w:br/>
-        <w:t>Offer daily puzzles with varying difficulties and rewards to keep players coming back</w:t>
-      </w:r>
-      <w:hyperlink r:id="rId16" w:tgtFrame="_blank" w:history="1">
-        <w:r>
-          <w:rPr>
-            <w:rStyle w:val="Hyperlink"/>
-            <w:lang w:val="en-US"/>
-          </w:rPr>
-          <w:t>7</w:t>
-        </w:r>
-      </w:hyperlink>
-      <w:hyperlink r:id="rId17" w:tgtFrame="_blank" w:history="1">
-        <w:r>
-          <w:rPr>
-            <w:rStyle w:val="Hyperlink"/>
-            <w:lang w:val="en-US"/>
-          </w:rPr>
-          <w:t>8</w:t>
-        </w:r>
-      </w:hyperlink>
-      <w:r>
-        <w:rPr>
-          <w:lang w:val="en-US"/>
-        </w:rPr>
-        <w:t>.</w:t>
-      </w:r>
-    </w:p>
-    <w:p>
-      <w:pPr>
-        <w:numPr>
-          <w:ilvl w:val="0"/>
-          <w:numId w:val="22"/>
-        </w:numPr>
-        <w:rPr>
-          <w:lang w:val="en-US"/>
-        </w:rPr>
-      </w:pPr>
-      <w:r>
-        <w:rPr>
-          <w:b/>
-          <w:bCs/>
-          <w:lang w:val="en-US"/>
-        </w:rPr>
-        <w:t>Procedural Puzzle Generation:</w:t>
-      </w:r>
-      <w:r>
-        <w:rPr>
-          <w:lang w:val="en-US"/>
-        </w:rPr>
-        <w:br/>
-        <w:t>Implement algorithms to generate new puzzles of varying difficulty, ensuring endless playability.</w:t>
-      </w:r>
-    </w:p>
-    <w:p>
-      <w:pPr>
-        <w:numPr>
-          <w:ilvl w:val="0"/>
-          <w:numId w:val="22"/>
-        </w:numPr>
-        <w:rPr>
-          <w:lang w:val="en-US"/>
-        </w:rPr>
-      </w:pPr>
-      <w:r>
-        <w:rPr>
-          <w:b/>
-          <w:bCs/>
-          <w:lang w:val="en-US"/>
-        </w:rPr>
-        <w:t>Extreme and Expert Levels:</w:t>
-      </w:r>
-      <w:r>
-        <w:rPr>
-          <w:lang w:val="en-US"/>
-        </w:rPr>
-        <w:br/>
-        <w:t>Include puzzles that require advanced solving strategies, pushing players’ logical skills</w:t>
-      </w:r>
-      <w:hyperlink r:id="rId18" w:tgtFrame="_blank" w:history="1">
-        <w:r>
-          <w:rPr>
-            <w:rStyle w:val="Hyperlink"/>
-            <w:lang w:val="en-US"/>
-          </w:rPr>
-          <w:t>2</w:t>
-        </w:r>
-      </w:hyperlink>
-      <w:hyperlink r:id="rId19" w:tgtFrame="_blank" w:history="1">
-        <w:r>
-          <w:rPr>
-            <w:rStyle w:val="Hyperlink"/>
-            <w:lang w:val="en-US"/>
-          </w:rPr>
-          <w:t>4</w:t>
-        </w:r>
-      </w:hyperlink>
-      <w:r>
-        <w:rPr>
-          <w:lang w:val="en-US"/>
-        </w:rPr>
-        <w:t>.</w:t>
-      </w:r>
-    </w:p>
-    <w:p>
-      <w:pPr>
-        <w:rPr>
-          <w:b/>
-          <w:bCs/>
-          <w:lang w:val="en-US"/>
-        </w:rPr>
-      </w:pPr>
-      <w:r>
-        <w:rPr>
-          <w:b/>
-          <w:bCs/>
-          <w:lang w:val="en-US"/>
-        </w:rPr>
-        <w:t>6. Gamification and Progression</w:t>
-      </w:r>
-    </w:p>
-    <w:p>
-      <w:pPr>
-        <w:numPr>
-          <w:ilvl w:val="0"/>
-          <w:numId w:val="23"/>
-        </w:numPr>
-        <w:rPr>
-          <w:lang w:val="en-US"/>
-        </w:rPr>
-      </w:pPr>
-      <w:r>
-        <w:rPr>
-          <w:b/>
-          <w:bCs/>
-          <w:lang w:val="en-US"/>
-        </w:rPr>
-        <w:t>Achievements and Badges:</w:t>
-      </w:r>
-      <w:r>
-        <w:rPr>
-          <w:lang w:val="en-US"/>
-        </w:rPr>
-        <w:br/>
-        <w:t>Reward players for milestones like solving puzzles without hints, finishing within time limits, or mastering variants.</w:t>
-      </w:r>
-    </w:p>
-    <w:p>
-      <w:pPr>
-        <w:numPr>
-          <w:ilvl w:val="0"/>
-          <w:numId w:val="23"/>
-        </w:numPr>
-        <w:rPr>
-          <w:lang w:val="en-US"/>
-        </w:rPr>
-      </w:pPr>
-      <w:r>
-        <w:rPr>
-          <w:b/>
-          <w:bCs/>
-          <w:lang w:val="en-US"/>
-        </w:rPr>
-        <w:t>Experience Points and Levels:</w:t>
-      </w:r>
-      <w:r>
-        <w:rPr>
-          <w:lang w:val="en-US"/>
-        </w:rPr>
-        <w:br/>
-        <w:t>Introduce a leveling system where players unlock harder puzzles, themes, or multiplayer modes.</w:t>
-      </w:r>
-    </w:p>
-    <w:p>
-      <w:pPr>
-        <w:numPr>
-          <w:ilvl w:val="0"/>
-          <w:numId w:val="23"/>
-        </w:numPr>
-        <w:rPr>
-          <w:lang w:val="en-US"/>
-        </w:rPr>
-      </w:pPr>
-      <w:r>
-        <w:rPr>
-          <w:b/>
-          <w:bCs/>
-          <w:lang w:val="en-US"/>
-        </w:rPr>
-        <w:t>Story or Adventure Mode:</w:t>
-      </w:r>
-      <w:r>
-        <w:rPr>
-          <w:lang w:val="en-US"/>
-        </w:rPr>
-        <w:br/>
-        <w:t>Combine puzzles with a storyline or quest system to add narrative motivation (similar to Sudoku Puzzle Adventure</w:t>
-      </w:r>
-      <w:hyperlink r:id="rId20" w:tgtFrame="_blank" w:history="1">
-        <w:r>
-          <w:rPr>
-            <w:rStyle w:val="Hyperlink"/>
-            <w:lang w:val="en-US"/>
-          </w:rPr>
-          <w:t>3</w:t>
-        </w:r>
-      </w:hyperlink>
-      <w:r>
-        <w:rPr>
-          <w:lang w:val="en-US"/>
-        </w:rPr>
-        <w:t>).</w:t>
-      </w:r>
-    </w:p>
-    <w:p>
-      <w:pPr>
-        <w:ind w:left="720"/>
-        <w:rPr>
-          <w:lang w:val="en-US"/>
-        </w:rPr>
-      </w:pPr>
-    </w:p>
-    <w:p>
-      <w:pPr>
-        <w:rPr>
-          <w:b/>
-          <w:bCs/>
-          <w:sz w:val="40"/>
-          <w:szCs w:val="40"/>
-          <w:lang w:val="en-US"/>
-        </w:rPr>
-      </w:pPr>
-      <w:r>
-        <w:rPr>
-          <w:b/>
-          <w:bCs/>
-          <w:sz w:val="40"/>
-          <w:szCs w:val="40"/>
-          <w:lang w:val="en-US"/>
-        </w:rPr>
-        <w:t xml:space="preserve">Key Improvements to Make Your Sudoku Game Like Sudoku </w:t>
-      </w:r>
-      <w:proofErr w:type="spellStart"/>
-      <w:r>
-        <w:rPr>
-          <w:b/>
-          <w:bCs/>
-          <w:sz w:val="40"/>
-          <w:szCs w:val="40"/>
-          <w:lang w:val="en-US"/>
-        </w:rPr>
-        <w:t>Oakever</w:t>
-      </w:r>
-      <w:proofErr w:type="spellEnd"/>
-      <w:r>
-        <w:rPr>
-          <w:b/>
-          <w:bCs/>
-          <w:sz w:val="40"/>
-          <w:szCs w:val="40"/>
-          <w:lang w:val="en-US"/>
-        </w:rPr>
-        <w:t xml:space="preserve"> Studio</w:t>
-      </w:r>
-    </w:p>
-    <w:p>
-      <w:pPr>
-        <w:rPr>
-          <w:b/>
-          <w:bCs/>
-          <w:lang w:val="en-US"/>
-        </w:rPr>
-      </w:pPr>
-      <w:r>
-        <w:rPr>
-          <w:b/>
-          <w:bCs/>
-          <w:lang w:val="en-US"/>
-        </w:rPr>
-        <w:t>1. Multiple Difficulty Levels and Variants</w:t>
-      </w:r>
-    </w:p>
-    <w:p>
-      <w:pPr>
-        <w:numPr>
-          <w:ilvl w:val="0"/>
-          <w:numId w:val="24"/>
-        </w:numPr>
-        <w:rPr>
-          <w:lang w:val="en-US"/>
-        </w:rPr>
-      </w:pPr>
-      <w:r>
-        <w:rPr>
-          <w:lang w:val="en-US"/>
-        </w:rPr>
-        <w:t>Provide a range of difficulty levels (Easy, Medium, Hard, Expert/Evil) to cater to beginners and advanced players alike.</w:t>
-      </w:r>
-    </w:p>
-    <w:p>
-      <w:pPr>
-        <w:numPr>
-          <w:ilvl w:val="0"/>
-          <w:numId w:val="24"/>
-        </w:numPr>
-        <w:rPr>
-          <w:lang w:val="en-US"/>
-        </w:rPr>
-      </w:pPr>
-      <w:r>
-        <w:rPr>
-          <w:lang w:val="en-US"/>
-        </w:rPr>
-        <w:t>Support multiple Sudoku variants such as Standard, Killer, Iced, Jigsaw, Irregular, or other popular variants to keep gameplay fresh and challenging.</w:t>
-      </w:r>
-    </w:p>
-    <w:p>
-      <w:pPr>
-        <w:rPr>
-          <w:b/>
-          <w:bCs/>
-          <w:lang w:val="en-US"/>
-        </w:rPr>
-      </w:pPr>
-      <w:r>
-        <w:rPr>
-          <w:b/>
-          <w:bCs/>
-          <w:lang w:val="en-US"/>
-        </w:rPr>
-        <w:t>2. Daily Challenges and Puzzle Generator</w:t>
-      </w:r>
-    </w:p>
-    <w:p>
-      <w:pPr>
-        <w:numPr>
-          <w:ilvl w:val="0"/>
-          <w:numId w:val="25"/>
-        </w:numPr>
-        <w:rPr>
-          <w:lang w:val="en-US"/>
-        </w:rPr>
-      </w:pPr>
-      <w:r>
-        <w:rPr>
-          <w:lang w:val="en-US"/>
-        </w:rPr>
-        <w:t>Include </w:t>
-      </w:r>
-      <w:r>
-        <w:rPr>
-          <w:b/>
-          <w:bCs/>
-          <w:lang w:val="en-US"/>
-        </w:rPr>
-        <w:t>daily puzzles</w:t>
-      </w:r>
-      <w:r>
-        <w:rPr>
-          <w:lang w:val="en-US"/>
-        </w:rPr>
-        <w:t> that refresh every day to encourage daily engagement.</w:t>
-      </w:r>
-    </w:p>
-    <w:p>
-      <w:pPr>
-        <w:numPr>
-          <w:ilvl w:val="0"/>
-          <w:numId w:val="25"/>
-        </w:numPr>
-        <w:rPr>
-          <w:lang w:val="en-US"/>
-        </w:rPr>
-      </w:pPr>
-      <w:r>
-        <w:rPr>
-          <w:lang w:val="en-US"/>
-        </w:rPr>
-        <w:t>Implement a </w:t>
-      </w:r>
-      <w:r>
-        <w:rPr>
-          <w:b/>
-          <w:bCs/>
-          <w:lang w:val="en-US"/>
-        </w:rPr>
-        <w:t>puzzle generator</w:t>
-      </w:r>
-      <w:r>
-        <w:rPr>
-          <w:lang w:val="en-US"/>
-        </w:rPr>
-        <w:t> that can create an unlimited number of unique puzzles with guaranteed unique solutions.</w:t>
-      </w:r>
-    </w:p>
-    <w:p>
-      <w:pPr>
-        <w:numPr>
-          <w:ilvl w:val="0"/>
-          <w:numId w:val="25"/>
-        </w:numPr>
-        <w:rPr>
-          <w:lang w:val="en-US"/>
-        </w:rPr>
-      </w:pPr>
-      <w:r>
-        <w:rPr>
-          <w:lang w:val="en-US"/>
-        </w:rPr>
-        <w:t>Optionally, add </w:t>
-      </w:r>
-      <w:r>
-        <w:rPr>
-          <w:b/>
-          <w:bCs/>
-          <w:lang w:val="en-US"/>
-        </w:rPr>
-        <w:t>curated puzzles</w:t>
-      </w:r>
-      <w:r>
-        <w:rPr>
-          <w:lang w:val="en-US"/>
-        </w:rPr>
-        <w:t> with known difficulty ratings.</w:t>
-      </w:r>
-    </w:p>
-    <w:p>
-      <w:pPr>
-        <w:rPr>
-          <w:b/>
-          <w:bCs/>
-          <w:lang w:val="en-US"/>
-        </w:rPr>
-      </w:pPr>
-      <w:r>
-        <w:rPr>
-          <w:b/>
-          <w:bCs/>
-          <w:lang w:val="en-US"/>
-        </w:rPr>
-        <w:t>3. Advanced Hint and Solver System</w:t>
-      </w:r>
-    </w:p>
-    <w:p>
-      <w:pPr>
-        <w:numPr>
-          <w:ilvl w:val="0"/>
-          <w:numId w:val="26"/>
-        </w:numPr>
-        <w:rPr>
-          <w:lang w:val="en-US"/>
-        </w:rPr>
-      </w:pPr>
-      <w:r>
-        <w:rPr>
-          <w:lang w:val="en-US"/>
-        </w:rPr>
-        <w:t>Provide </w:t>
-      </w:r>
-      <w:r>
-        <w:rPr>
-          <w:b/>
-          <w:bCs/>
-          <w:lang w:val="en-US"/>
-        </w:rPr>
-        <w:t>intelligent hints</w:t>
-      </w:r>
-      <w:r>
-        <w:rPr>
-          <w:lang w:val="en-US"/>
-        </w:rPr>
-        <w:t> that guide players logically rather than just revealing answers.</w:t>
-      </w:r>
-    </w:p>
-    <w:p>
-      <w:pPr>
-        <w:numPr>
-          <w:ilvl w:val="0"/>
-          <w:numId w:val="26"/>
-        </w:numPr>
-        <w:rPr>
-          <w:lang w:val="en-US"/>
-        </w:rPr>
-      </w:pPr>
-      <w:r>
-        <w:rPr>
-          <w:lang w:val="en-US"/>
-        </w:rPr>
-        <w:t>Implement a </w:t>
-      </w:r>
-      <w:r>
-        <w:rPr>
-          <w:b/>
-          <w:bCs/>
-          <w:lang w:val="en-US"/>
-        </w:rPr>
-        <w:t>solver engine</w:t>
-      </w:r>
-      <w:r>
-        <w:rPr>
-          <w:lang w:val="en-US"/>
-        </w:rPr>
-        <w:t> that can explain solving steps or techniques used (e.g., naked singles, X-Wing, Swordfish).</w:t>
-      </w:r>
-    </w:p>
-    <w:p>
-      <w:pPr>
-        <w:numPr>
-          <w:ilvl w:val="0"/>
-          <w:numId w:val="26"/>
-        </w:numPr>
-        <w:rPr>
-          <w:lang w:val="en-US"/>
-        </w:rPr>
-      </w:pPr>
-      <w:r>
-        <w:rPr>
-          <w:lang w:val="en-US"/>
-        </w:rPr>
-        <w:t>Allow players to ask for hints selectively to learn strategies.</w:t>
-      </w:r>
-    </w:p>
-    <w:p>
-      <w:pPr>
-        <w:rPr>
-          <w:b/>
-          <w:bCs/>
-          <w:lang w:val="en-US"/>
-        </w:rPr>
-      </w:pPr>
-      <w:r>
-        <w:rPr>
-          <w:b/>
-          <w:bCs/>
-          <w:lang w:val="en-US"/>
-        </w:rPr>
-        <w:t>4. User Interface and Usability Enhancements</w:t>
-      </w:r>
-    </w:p>
-    <w:p>
-      <w:pPr>
-        <w:numPr>
-          <w:ilvl w:val="0"/>
-          <w:numId w:val="27"/>
-        </w:numPr>
-        <w:rPr>
-          <w:lang w:val="en-US"/>
-        </w:rPr>
-      </w:pPr>
-      <w:r>
-        <w:rPr>
-          <w:b/>
-          <w:bCs/>
-          <w:lang w:val="en-US"/>
-        </w:rPr>
-        <w:t>Pencil Mode:</w:t>
-      </w:r>
-      <w:r>
-        <w:rPr>
-          <w:lang w:val="en-US"/>
-        </w:rPr>
-        <w:t> Allow players to make notes or pencil marks in cells, with options for auto-set and auto-clear.</w:t>
-      </w:r>
-    </w:p>
-    <w:p>
-      <w:pPr>
-        <w:numPr>
-          <w:ilvl w:val="0"/>
-          <w:numId w:val="27"/>
-        </w:numPr>
-        <w:rPr>
-          <w:lang w:val="en-US"/>
-        </w:rPr>
-      </w:pPr>
-      <w:r>
-        <w:rPr>
-          <w:b/>
-          <w:bCs/>
-          <w:lang w:val="en-US"/>
-        </w:rPr>
-        <w:t>Highlighting:</w:t>
-      </w:r>
-      <w:r>
-        <w:rPr>
-          <w:lang w:val="en-US"/>
-        </w:rPr>
-        <w:t> Highlight duplicates, conflicts, related rows/columns/blocks, and completed numbers.</w:t>
-      </w:r>
-    </w:p>
-    <w:p>
-      <w:pPr>
-        <w:numPr>
-          <w:ilvl w:val="0"/>
-          <w:numId w:val="27"/>
-        </w:numPr>
-        <w:rPr>
-          <w:lang w:val="en-US"/>
-        </w:rPr>
-      </w:pPr>
-      <w:r>
-        <w:rPr>
-          <w:b/>
-          <w:bCs/>
-          <w:lang w:val="en-US"/>
-        </w:rPr>
-        <w:t>Undo/Redo:</w:t>
-      </w:r>
-      <w:r>
-        <w:rPr>
-          <w:lang w:val="en-US"/>
-        </w:rPr>
-        <w:t> Unlimited undo and redo functionality for mistakes or experimentation.</w:t>
-      </w:r>
-    </w:p>
-    <w:p>
-      <w:pPr>
-        <w:numPr>
-          <w:ilvl w:val="0"/>
-          <w:numId w:val="27"/>
-        </w:numPr>
-        <w:rPr>
-          <w:lang w:val="en-US"/>
-        </w:rPr>
-      </w:pPr>
-      <w:r>
-        <w:rPr>
-          <w:b/>
-          <w:bCs/>
-          <w:lang w:val="en-US"/>
-        </w:rPr>
-        <w:t>Input Methods:</w:t>
-      </w:r>
-      <w:r>
-        <w:rPr>
-          <w:lang w:val="en-US"/>
-        </w:rPr>
-        <w:t> Support multiple input methods (keyboard, mouse, touch), including long-press to fill quickly.</w:t>
-      </w:r>
-    </w:p>
-    <w:p>
-      <w:pPr>
-        <w:numPr>
-          <w:ilvl w:val="0"/>
-          <w:numId w:val="27"/>
-        </w:numPr>
-        <w:rPr>
-          <w:lang w:val="en-US"/>
-        </w:rPr>
-      </w:pPr>
-      <w:r>
-        <w:rPr>
-          <w:b/>
-          <w:bCs/>
-          <w:lang w:val="en-US"/>
-        </w:rPr>
-        <w:t>Themes and Customization:</w:t>
-      </w:r>
-      <w:r>
-        <w:rPr>
-          <w:lang w:val="en-US"/>
-        </w:rPr>
-        <w:t> Offer multiple visual themes, including dark mode and colorblind-friendly options.</w:t>
-      </w:r>
-    </w:p>
-    <w:p>
-      <w:pPr>
-        <w:rPr>
-          <w:b/>
-          <w:bCs/>
-          <w:lang w:val="en-US"/>
-        </w:rPr>
-      </w:pPr>
-      <w:r>
-        <w:rPr>
-          <w:b/>
-          <w:bCs/>
-          <w:lang w:val="en-US"/>
-        </w:rPr>
-        <w:t>5. Progress Tracking and Statistics</w:t>
-      </w:r>
-    </w:p>
-    <w:p>
-      <w:pPr>
-        <w:numPr>
-          <w:ilvl w:val="0"/>
-          <w:numId w:val="28"/>
-        </w:numPr>
-        <w:rPr>
-          <w:lang w:val="en-US"/>
-        </w:rPr>
-      </w:pPr>
-      <w:r>
-        <w:rPr>
-          <w:lang w:val="en-US"/>
-        </w:rPr>
-        <w:t>Track player progress with detailed statistics such as fastest solve times, average times, puzzles completed, and streaks.</w:t>
-      </w:r>
-    </w:p>
-    <w:p>
-      <w:pPr>
-        <w:numPr>
-          <w:ilvl w:val="0"/>
-          <w:numId w:val="28"/>
-        </w:numPr>
-        <w:rPr>
-          <w:lang w:val="en-US"/>
-        </w:rPr>
-      </w:pPr>
-      <w:r>
-        <w:rPr>
-          <w:lang w:val="en-US"/>
-        </w:rPr>
-        <w:t>Provide leaderboards or achievements to motivate players.</w:t>
-      </w:r>
-    </w:p>
-    <w:p>
-      <w:pPr>
-        <w:rPr>
-          <w:b/>
-          <w:bCs/>
-          <w:lang w:val="en-US"/>
-        </w:rPr>
-      </w:pPr>
-      <w:r>
-        <w:rPr>
-          <w:b/>
-          <w:bCs/>
-          <w:lang w:val="en-US"/>
-        </w:rPr>
-        <w:t>6. Multiplayer and Social Features</w:t>
-      </w:r>
-    </w:p>
-    <w:p>
-      <w:pPr>
-        <w:numPr>
-          <w:ilvl w:val="0"/>
-          <w:numId w:val="29"/>
-        </w:numPr>
-        <w:rPr>
-          <w:lang w:val="en-US"/>
-        </w:rPr>
-      </w:pPr>
-      <w:r>
-        <w:rPr>
-          <w:lang w:val="en-US"/>
-        </w:rPr>
-        <w:t>Add </w:t>
-      </w:r>
-      <w:r>
-        <w:rPr>
-          <w:b/>
-          <w:bCs/>
-          <w:lang w:val="en-US"/>
-        </w:rPr>
-        <w:t>competitive multiplayer modes</w:t>
-      </w:r>
-      <w:r>
-        <w:rPr>
-          <w:lang w:val="en-US"/>
-        </w:rPr>
-        <w:t> where players race to solve puzzles in real-time or asynchronously.</w:t>
-      </w:r>
-    </w:p>
-    <w:p>
-      <w:pPr>
-        <w:numPr>
-          <w:ilvl w:val="0"/>
-          <w:numId w:val="29"/>
-        </w:numPr>
-        <w:rPr>
-          <w:lang w:val="en-US"/>
-        </w:rPr>
-      </w:pPr>
-      <w:r>
-        <w:rPr>
-          <w:lang w:val="en-US"/>
-        </w:rPr>
-        <w:t>Include </w:t>
-      </w:r>
-      <w:r>
-        <w:rPr>
-          <w:b/>
-          <w:bCs/>
-          <w:lang w:val="en-US"/>
-        </w:rPr>
-        <w:t>collaborative modes</w:t>
-      </w:r>
-      <w:r>
-        <w:rPr>
-          <w:lang w:val="en-US"/>
-        </w:rPr>
-        <w:t> where players solve puzzles together.</w:t>
-      </w:r>
-    </w:p>
-    <w:p>
-      <w:pPr>
-        <w:numPr>
-          <w:ilvl w:val="0"/>
-          <w:numId w:val="29"/>
-        </w:numPr>
-        <w:rPr>
-          <w:lang w:val="en-US"/>
-        </w:rPr>
-      </w:pPr>
-      <w:r>
-        <w:rPr>
-          <w:lang w:val="en-US"/>
-        </w:rPr>
-        <w:t>Integrate </w:t>
-      </w:r>
-      <w:r>
-        <w:rPr>
-          <w:b/>
-          <w:bCs/>
-          <w:lang w:val="en-US"/>
-        </w:rPr>
-        <w:t>social sharing</w:t>
-      </w:r>
-      <w:r>
-        <w:rPr>
-          <w:lang w:val="en-US"/>
-        </w:rPr>
-        <w:t> and friend challenges to increase engagement.</w:t>
-      </w:r>
-    </w:p>
-    <w:p>
-      <w:pPr>
-        <w:rPr>
-          <w:b/>
-          <w:bCs/>
-          <w:lang w:val="en-US"/>
-        </w:rPr>
-      </w:pPr>
-      <w:r>
-        <w:rPr>
-          <w:b/>
-          <w:bCs/>
-          <w:lang w:val="en-US"/>
-        </w:rPr>
-        <w:t>7. Accessibility and Platform Support</w:t>
-      </w:r>
-    </w:p>
-    <w:p>
-      <w:pPr>
-        <w:numPr>
-          <w:ilvl w:val="0"/>
-          <w:numId w:val="30"/>
-        </w:numPr>
-        <w:rPr>
-          <w:lang w:val="en-US"/>
-        </w:rPr>
-      </w:pPr>
-      <w:r>
-        <w:rPr>
-          <w:lang w:val="en-US"/>
-        </w:rPr>
-        <w:t>Ensure the game supports multiple platforms (mobile, desktop) and input devices.</w:t>
-      </w:r>
-    </w:p>
-    <w:p>
-      <w:pPr>
-        <w:numPr>
-          <w:ilvl w:val="0"/>
-          <w:numId w:val="30"/>
-        </w:numPr>
-        <w:rPr>
-          <w:lang w:val="en-US"/>
-        </w:rPr>
-      </w:pPr>
-      <w:r>
-        <w:rPr>
-          <w:lang w:val="en-US"/>
-        </w:rPr>
-        <w:t>Implement accessibility features like adjustable font sizes, color contrast, and screen reader support.</w:t>
-      </w:r>
-    </w:p>
-    <w:p>
-      <w:pPr>
-        <w:rPr>
-          <w:b/>
-          <w:bCs/>
-          <w:lang w:val="en-US"/>
-        </w:rPr>
-      </w:pPr>
-      <w:r>
-        <w:rPr>
-          <w:b/>
-          <w:bCs/>
-          <w:lang w:val="en-US"/>
-        </w:rPr>
-        <w:t>8. Performance and Responsiveness</w:t>
-      </w:r>
-    </w:p>
-    <w:p>
-      <w:pPr>
-        <w:numPr>
-          <w:ilvl w:val="0"/>
-          <w:numId w:val="31"/>
-        </w:numPr>
-        <w:rPr>
-          <w:lang w:val="en-US"/>
-        </w:rPr>
-      </w:pPr>
-      <w:r>
-        <w:rPr>
-          <w:lang w:val="en-US"/>
-        </w:rPr>
-        <w:t>Optimize puzzle loading and UI responsiveness to provide smooth gameplay.</w:t>
-      </w:r>
-    </w:p>
-    <w:p>
-      <w:pPr>
-        <w:numPr>
-          <w:ilvl w:val="0"/>
-          <w:numId w:val="31"/>
-        </w:numPr>
-        <w:rPr>
-          <w:lang w:val="en-US"/>
-        </w:rPr>
-      </w:pPr>
-      <w:r>
-        <w:rPr>
-          <w:lang w:val="en-US"/>
-        </w:rPr>
-        <w:t>Implement auto-save and resume features.</w:t>
-      </w:r>
-    </w:p>
-    <w:p>
-      <w:pPr>
-        <w:rPr>
-          <w:lang w:val="en-US"/>
-        </w:rPr>
-      </w:pPr>
-    </w:p>
-    <w:p>
-      <w:pPr>
-        <w:rPr>
-          <w:lang w:val="en-US"/>
-        </w:rPr>
-      </w:pPr>
-      <w:r>
-        <w:rPr>
-          <w:lang w:val="en-US"/>
-        </w:rPr>
-        <w:t>REFERENCES</w:t>
-      </w:r>
-    </w:p>
-    <w:p>
-      <w:pPr>
-        <w:pStyle w:val="ListParagraph"/>
-        <w:numPr>
-          <w:ilvl w:val="0"/>
-          <w:numId w:val="17"/>
-        </w:numPr>
-        <w:rPr>
-          <w:lang w:val="en-US"/>
-        </w:rPr>
-      </w:pPr>
-      <w:hyperlink r:id="rId21" w:history="1">
-        <w:r>
-          <w:rPr>
-            <w:rStyle w:val="Hyperlink"/>
-            <w:lang w:val="en-US"/>
-          </w:rPr>
-          <w:t>https://www.youtube.com/watch?v=FyyVbuLZav8</w:t>
-        </w:r>
-      </w:hyperlink>
-    </w:p>
-    <w:p>
-      <w:pPr>
-        <w:pStyle w:val="ListParagraph"/>
-        <w:numPr>
-          <w:ilvl w:val="0"/>
-          <w:numId w:val="17"/>
-        </w:numPr>
-        <w:rPr>
-          <w:lang w:val="en-US"/>
-        </w:rPr>
-      </w:pPr>
-      <w:hyperlink r:id="rId22" w:history="1">
-        <w:r>
-          <w:rPr>
-            <w:rStyle w:val="Hyperlink"/>
-            <w:lang w:val="en-US"/>
-          </w:rPr>
-          <w:t>https://sudokusolver.com/play/killer/45/</w:t>
-        </w:r>
-      </w:hyperlink>
-    </w:p>
-    <w:p>
-      <w:pPr>
-        <w:pStyle w:val="ListParagraph"/>
-        <w:numPr>
-          <w:ilvl w:val="0"/>
-          <w:numId w:val="17"/>
-        </w:numPr>
-        <w:rPr>
-          <w:lang w:val="en-US"/>
-        </w:rPr>
-      </w:pPr>
-      <w:hyperlink r:id="rId23" w:history="1">
-        <w:r>
-          <w:rPr>
-            <w:rStyle w:val="Hyperlink"/>
-            <w:lang w:val="en-US"/>
-          </w:rPr>
-          <w:t>https://ar5iv.labs.arxiv.org/html/0903.1659</w:t>
-        </w:r>
-      </w:hyperlink>
-    </w:p>
-    <w:p>
-      <w:pPr>
-        <w:pStyle w:val="ListParagraph"/>
-        <w:numPr>
-          <w:ilvl w:val="0"/>
-          <w:numId w:val="17"/>
-        </w:numPr>
-        <w:rPr>
-          <w:lang w:val="en-US"/>
-        </w:rPr>
-      </w:pPr>
-      <w:hyperlink r:id="rId24" w:history="1">
-        <w:r>
-          <w:rPr>
-            <w:rStyle w:val="Hyperlink"/>
-            <w:lang w:val="en-US"/>
-          </w:rPr>
-          <w:t>https://digitalcommons.latech.edu/cgi/viewcontent.cgi?article=1012&amp;context=mathematics-senior-capstone-papers</w:t>
-        </w:r>
-      </w:hyperlink>
-    </w:p>
-    <w:p>
-      <w:pPr>
-        <w:pStyle w:val="ListParagraph"/>
-        <w:numPr>
-          <w:ilvl w:val="0"/>
-          <w:numId w:val="17"/>
-        </w:numPr>
-        <w:rPr>
-          <w:lang w:val="en-US"/>
-        </w:rPr>
-      </w:pPr>
-    </w:p>
-    <w:p>
-      <w:r>
-        <w:drawing>
-          <wp:inline distT="0" distB="0" distL="0" distR="0" wp14:anchorId="4A23534A" wp14:editId="13E9ED01">
-            <wp:extent cx="6871970" cy="4570730"/>
-            <wp:effectExtent l="0" t="0" r="5080" b="1270"/>
-            <wp:docPr id="805292885" name="Picture 1" descr="A black and white screen shot of a black and white screen shot of a black and white screen shot of a black and white screen shot of a black and white screen shot of a black and white&#10;&#10;AI-generated content may be incorrect."/>
-            <wp:cNvGraphicFramePr>
-              <a:graphicFrameLocks xmlns:a="http://schemas.openxmlformats.org/drawingml/2006/main" noChangeAspect="1"/>
-            </wp:cNvGraphicFramePr>
-            <a:graphic xmlns:a="http://schemas.openxmlformats.org/drawingml/2006/main">
-              <a:graphicData uri="http://schemas.openxmlformats.org/drawingml/2006/picture">
-                <pic:pic xmlns:pic="http://schemas.openxmlformats.org/drawingml/2006/picture">
-                  <pic:nvPicPr>
-                    <pic:cNvPr id="805292885" name="Picture 1" descr="A black and white screen shot of a black and white screen shot of a black and white screen shot of a black and white screen shot of a black and white screen shot of a black and white&#10;&#10;AI-generated content may be incorrect."/>
-                    <pic:cNvPicPr/>
-                  </pic:nvPicPr>
-                  <pic:blipFill>
-                    <a:blip r:embed="rId25"/>
-                    <a:stretch>
-                      <a:fillRect/>
-                    </a:stretch>
-                  </pic:blipFill>
-                  <pic:spPr>
-                    <a:xfrm>
-                      <a:off x="0" y="0"/>
-                      <a:ext cx="6871970" cy="4570730"/>
-                    </a:xfrm>
-                    <a:prstGeom prst="rect">
-                      <a:avLst/>
-                    </a:prstGeom>
-                  </pic:spPr>
-                </pic:pic>
-              </a:graphicData>
-            </a:graphic>
-          </wp:inline>
-        </w:drawing>
-      </w:r>
-    </w:p>
+        <w:t>Key points for presentation:</w:t>
+      </w:r>
+      <w:r>
+        <w:rPr>
+          <w:lang w:val="en-US"/>
+        </w:rPr>
+        <w:t xml:space="preserve"> Discuss how shuffling (e.g., Fisher-Yates shuffle used by Collections.shuffle) helps in generating diverse puzzles and provides random hints.</w:t>
+      </w:r>
+    </w:p>
+    <w:p/>
     <w:sectPr>
-      <w:footerReference w:type="default" r:id="rId26"/>
+      <w:footerReference w:type="default" r:id="rId8"/>
       <w:pgSz w:w="12240" w:h="15840"/>
       <w:pgMar w:top="851" w:right="567" w:bottom="851" w:left="851" w:header="720" w:footer="720" w:gutter="0"/>
       <w:pgNumType w:start="1"/>
@@ -3105,6 +2444,127 @@
     </w:lvl>
   </w:abstractNum>
   <w:abstractNum w:abstractNumId="5" w15:restartNumberingAfterBreak="0">
+    <w:nsid w:val="09F117E4"/>
+    <w:multiLevelType w:val="multilevel"/>
+    <w:tmpl w:val="6D641C94"/>
+    <w:lvl w:ilvl="0">
+      <w:start w:val="1"/>
+      <w:numFmt w:val="decimal"/>
+      <w:lvlText w:val="%1."/>
+      <w:lvlJc w:val="left"/>
+      <w:pPr>
+        <w:tabs>
+          <w:tab w:val="num" w:pos="720"/>
+        </w:tabs>
+        <w:ind w:left="720" w:hanging="360"/>
+      </w:pPr>
+    </w:lvl>
+    <w:lvl w:ilvl="1">
+      <w:start w:val="1"/>
+      <w:numFmt w:val="bullet"/>
+      <w:lvlText w:val="o"/>
+      <w:lvlJc w:val="left"/>
+      <w:pPr>
+        <w:tabs>
+          <w:tab w:val="num" w:pos="1440"/>
+        </w:tabs>
+        <w:ind w:left="1440" w:hanging="360"/>
+      </w:pPr>
+      <w:rPr>
+        <w:rFonts w:ascii="Courier New" w:hAnsi="Courier New" w:hint="default"/>
+        <w:sz w:val="20"/>
+      </w:rPr>
+    </w:lvl>
+    <w:lvl w:ilvl="2">
+      <w:start w:val="1"/>
+      <w:numFmt w:val="bullet"/>
+      <w:lvlText w:val=""/>
+      <w:lvlJc w:val="left"/>
+      <w:pPr>
+        <w:tabs>
+          <w:tab w:val="num" w:pos="2160"/>
+        </w:tabs>
+        <w:ind w:left="2160" w:hanging="360"/>
+      </w:pPr>
+      <w:rPr>
+        <w:rFonts w:ascii="Wingdings" w:hAnsi="Wingdings" w:hint="default"/>
+        <w:sz w:val="20"/>
+      </w:rPr>
+    </w:lvl>
+    <w:lvl w:ilvl="3" w:tentative="1">
+      <w:start w:val="1"/>
+      <w:numFmt w:val="decimal"/>
+      <w:lvlText w:val="%4."/>
+      <w:lvlJc w:val="left"/>
+      <w:pPr>
+        <w:tabs>
+          <w:tab w:val="num" w:pos="2880"/>
+        </w:tabs>
+        <w:ind w:left="2880" w:hanging="360"/>
+      </w:pPr>
+    </w:lvl>
+    <w:lvl w:ilvl="4" w:tentative="1">
+      <w:start w:val="1"/>
+      <w:numFmt w:val="decimal"/>
+      <w:lvlText w:val="%5."/>
+      <w:lvlJc w:val="left"/>
+      <w:pPr>
+        <w:tabs>
+          <w:tab w:val="num" w:pos="3600"/>
+        </w:tabs>
+        <w:ind w:left="3600" w:hanging="360"/>
+      </w:pPr>
+    </w:lvl>
+    <w:lvl w:ilvl="5" w:tentative="1">
+      <w:start w:val="1"/>
+      <w:numFmt w:val="decimal"/>
+      <w:lvlText w:val="%6."/>
+      <w:lvlJc w:val="left"/>
+      <w:pPr>
+        <w:tabs>
+          <w:tab w:val="num" w:pos="4320"/>
+        </w:tabs>
+        <w:ind w:left="4320" w:hanging="360"/>
+      </w:pPr>
+    </w:lvl>
+    <w:lvl w:ilvl="6" w:tentative="1">
+      <w:start w:val="1"/>
+      <w:numFmt w:val="decimal"/>
+      <w:lvlText w:val="%7."/>
+      <w:lvlJc w:val="left"/>
+      <w:pPr>
+        <w:tabs>
+          <w:tab w:val="num" w:pos="5040"/>
+        </w:tabs>
+        <w:ind w:left="5040" w:hanging="360"/>
+      </w:pPr>
+    </w:lvl>
+    <w:lvl w:ilvl="7" w:tentative="1">
+      <w:start w:val="1"/>
+      <w:numFmt w:val="decimal"/>
+      <w:lvlText w:val="%8."/>
+      <w:lvlJc w:val="left"/>
+      <w:pPr>
+        <w:tabs>
+          <w:tab w:val="num" w:pos="5760"/>
+        </w:tabs>
+        <w:ind w:left="5760" w:hanging="360"/>
+      </w:pPr>
+    </w:lvl>
+    <w:lvl w:ilvl="8" w:tentative="1">
+      <w:start w:val="1"/>
+      <w:numFmt w:val="decimal"/>
+      <w:lvlText w:val="%9."/>
+      <w:lvlJc w:val="left"/>
+      <w:pPr>
+        <w:tabs>
+          <w:tab w:val="num" w:pos="6480"/>
+        </w:tabs>
+        <w:ind w:left="6480" w:hanging="360"/>
+      </w:pPr>
+    </w:lvl>
+  </w:abstractNum>
+  <w:abstractNum w:abstractNumId="6" w15:restartNumberingAfterBreak="0">
     <w:nsid w:val="128A5BDC"/>
     <w:multiLevelType w:val="multilevel"/>
     <w:tmpl w:val="A0BCDF98"/>
@@ -3253,7 +2713,7 @@
       </w:rPr>
     </w:lvl>
   </w:abstractNum>
-  <w:abstractNum w:abstractNumId="6" w15:restartNumberingAfterBreak="0">
+  <w:abstractNum w:abstractNumId="7" w15:restartNumberingAfterBreak="0">
     <w:nsid w:val="141D5B4D"/>
     <w:multiLevelType w:val="multilevel"/>
     <w:tmpl w:val="B88A149A"/>
@@ -3366,7 +2826,7 @@
       </w:rPr>
     </w:lvl>
   </w:abstractNum>
-  <w:abstractNum w:abstractNumId="7" w15:restartNumberingAfterBreak="0">
+  <w:abstractNum w:abstractNumId="8" w15:restartNumberingAfterBreak="0">
     <w:nsid w:val="179D131D"/>
     <w:multiLevelType w:val="multilevel"/>
     <w:tmpl w:val="D53258C2"/>
@@ -3479,7 +2939,7 @@
       </w:rPr>
     </w:lvl>
   </w:abstractNum>
-  <w:abstractNum w:abstractNumId="8" w15:restartNumberingAfterBreak="0">
+  <w:abstractNum w:abstractNumId="9" w15:restartNumberingAfterBreak="0">
     <w:nsid w:val="21A20EC2"/>
     <w:multiLevelType w:val="multilevel"/>
     <w:tmpl w:val="C944D1D0"/>
@@ -3628,7 +3088,7 @@
       </w:rPr>
     </w:lvl>
   </w:abstractNum>
-  <w:abstractNum w:abstractNumId="9" w15:restartNumberingAfterBreak="0">
+  <w:abstractNum w:abstractNumId="10" w15:restartNumberingAfterBreak="0">
     <w:nsid w:val="223E4E1B"/>
     <w:multiLevelType w:val="multilevel"/>
     <w:tmpl w:val="39AE2C10"/>
@@ -3741,7 +3201,7 @@
       </w:rPr>
     </w:lvl>
   </w:abstractNum>
-  <w:abstractNum w:abstractNumId="10" w15:restartNumberingAfterBreak="0">
+  <w:abstractNum w:abstractNumId="11" w15:restartNumberingAfterBreak="0">
     <w:nsid w:val="2B227062"/>
     <w:multiLevelType w:val="multilevel"/>
     <w:tmpl w:val="84EE33E8"/>
@@ -3890,7 +3350,7 @@
       </w:rPr>
     </w:lvl>
   </w:abstractNum>
-  <w:abstractNum w:abstractNumId="11" w15:restartNumberingAfterBreak="0">
+  <w:abstractNum w:abstractNumId="12" w15:restartNumberingAfterBreak="0">
     <w:nsid w:val="363723C6"/>
     <w:multiLevelType w:val="hybridMultilevel"/>
     <w:tmpl w:val="25E63FB6"/>
@@ -3979,7 +3439,7 @@
       </w:pPr>
     </w:lvl>
   </w:abstractNum>
-  <w:abstractNum w:abstractNumId="12" w15:restartNumberingAfterBreak="0">
+  <w:abstractNum w:abstractNumId="13" w15:restartNumberingAfterBreak="0">
     <w:nsid w:val="36395C5A"/>
     <w:multiLevelType w:val="multilevel"/>
     <w:tmpl w:val="455428D2"/>
@@ -4092,7 +3552,7 @@
       </w:rPr>
     </w:lvl>
   </w:abstractNum>
-  <w:abstractNum w:abstractNumId="13" w15:restartNumberingAfterBreak="0">
+  <w:abstractNum w:abstractNumId="14" w15:restartNumberingAfterBreak="0">
     <w:nsid w:val="391171B0"/>
     <w:multiLevelType w:val="multilevel"/>
     <w:tmpl w:val="5526EA8A"/>
@@ -4241,7 +3701,7 @@
       </w:rPr>
     </w:lvl>
   </w:abstractNum>
-  <w:abstractNum w:abstractNumId="14" w15:restartNumberingAfterBreak="0">
+  <w:abstractNum w:abstractNumId="15" w15:restartNumberingAfterBreak="0">
     <w:nsid w:val="467D6545"/>
     <w:multiLevelType w:val="multilevel"/>
     <w:tmpl w:val="A5400870"/>
@@ -4354,7 +3814,128 @@
       </w:rPr>
     </w:lvl>
   </w:abstractNum>
-  <w:abstractNum w:abstractNumId="15" w15:restartNumberingAfterBreak="0">
+  <w:abstractNum w:abstractNumId="16" w15:restartNumberingAfterBreak="0">
+    <w:nsid w:val="4EA1325B"/>
+    <w:multiLevelType w:val="multilevel"/>
+    <w:tmpl w:val="F1DAD946"/>
+    <w:lvl w:ilvl="0">
+      <w:start w:val="1"/>
+      <w:numFmt w:val="decimal"/>
+      <w:lvlText w:val="%1."/>
+      <w:lvlJc w:val="left"/>
+      <w:pPr>
+        <w:tabs>
+          <w:tab w:val="num" w:pos="720"/>
+        </w:tabs>
+        <w:ind w:left="720" w:hanging="360"/>
+      </w:pPr>
+    </w:lvl>
+    <w:lvl w:ilvl="1">
+      <w:start w:val="1"/>
+      <w:numFmt w:val="bullet"/>
+      <w:lvlText w:val="o"/>
+      <w:lvlJc w:val="left"/>
+      <w:pPr>
+        <w:tabs>
+          <w:tab w:val="num" w:pos="1440"/>
+        </w:tabs>
+        <w:ind w:left="1440" w:hanging="360"/>
+      </w:pPr>
+      <w:rPr>
+        <w:rFonts w:ascii="Courier New" w:hAnsi="Courier New" w:hint="default"/>
+        <w:sz w:val="20"/>
+      </w:rPr>
+    </w:lvl>
+    <w:lvl w:ilvl="2">
+      <w:start w:val="1"/>
+      <w:numFmt w:val="bullet"/>
+      <w:lvlText w:val=""/>
+      <w:lvlJc w:val="left"/>
+      <w:pPr>
+        <w:tabs>
+          <w:tab w:val="num" w:pos="2160"/>
+        </w:tabs>
+        <w:ind w:left="2160" w:hanging="360"/>
+      </w:pPr>
+      <w:rPr>
+        <w:rFonts w:ascii="Wingdings" w:hAnsi="Wingdings" w:hint="default"/>
+        <w:sz w:val="20"/>
+      </w:rPr>
+    </w:lvl>
+    <w:lvl w:ilvl="3" w:tentative="1">
+      <w:start w:val="1"/>
+      <w:numFmt w:val="decimal"/>
+      <w:lvlText w:val="%4."/>
+      <w:lvlJc w:val="left"/>
+      <w:pPr>
+        <w:tabs>
+          <w:tab w:val="num" w:pos="2880"/>
+        </w:tabs>
+        <w:ind w:left="2880" w:hanging="360"/>
+      </w:pPr>
+    </w:lvl>
+    <w:lvl w:ilvl="4" w:tentative="1">
+      <w:start w:val="1"/>
+      <w:numFmt w:val="decimal"/>
+      <w:lvlText w:val="%5."/>
+      <w:lvlJc w:val="left"/>
+      <w:pPr>
+        <w:tabs>
+          <w:tab w:val="num" w:pos="3600"/>
+        </w:tabs>
+        <w:ind w:left="3600" w:hanging="360"/>
+      </w:pPr>
+    </w:lvl>
+    <w:lvl w:ilvl="5" w:tentative="1">
+      <w:start w:val="1"/>
+      <w:numFmt w:val="decimal"/>
+      <w:lvlText w:val="%6."/>
+      <w:lvlJc w:val="left"/>
+      <w:pPr>
+        <w:tabs>
+          <w:tab w:val="num" w:pos="4320"/>
+        </w:tabs>
+        <w:ind w:left="4320" w:hanging="360"/>
+      </w:pPr>
+    </w:lvl>
+    <w:lvl w:ilvl="6" w:tentative="1">
+      <w:start w:val="1"/>
+      <w:numFmt w:val="decimal"/>
+      <w:lvlText w:val="%7."/>
+      <w:lvlJc w:val="left"/>
+      <w:pPr>
+        <w:tabs>
+          <w:tab w:val="num" w:pos="5040"/>
+        </w:tabs>
+        <w:ind w:left="5040" w:hanging="360"/>
+      </w:pPr>
+    </w:lvl>
+    <w:lvl w:ilvl="7" w:tentative="1">
+      <w:start w:val="1"/>
+      <w:numFmt w:val="decimal"/>
+      <w:lvlText w:val="%8."/>
+      <w:lvlJc w:val="left"/>
+      <w:pPr>
+        <w:tabs>
+          <w:tab w:val="num" w:pos="5760"/>
+        </w:tabs>
+        <w:ind w:left="5760" w:hanging="360"/>
+      </w:pPr>
+    </w:lvl>
+    <w:lvl w:ilvl="8" w:tentative="1">
+      <w:start w:val="1"/>
+      <w:numFmt w:val="decimal"/>
+      <w:lvlText w:val="%9."/>
+      <w:lvlJc w:val="left"/>
+      <w:pPr>
+        <w:tabs>
+          <w:tab w:val="num" w:pos="6480"/>
+        </w:tabs>
+        <w:ind w:left="6480" w:hanging="360"/>
+      </w:pPr>
+    </w:lvl>
+  </w:abstractNum>
+  <w:abstractNum w:abstractNumId="17" w15:restartNumberingAfterBreak="0">
     <w:nsid w:val="56B10035"/>
     <w:multiLevelType w:val="multilevel"/>
     <w:tmpl w:val="547A3F5E"/>
@@ -4467,7 +4048,7 @@
       </w:rPr>
     </w:lvl>
   </w:abstractNum>
-  <w:abstractNum w:abstractNumId="16" w15:restartNumberingAfterBreak="0">
+  <w:abstractNum w:abstractNumId="18" w15:restartNumberingAfterBreak="0">
     <w:nsid w:val="59513DC6"/>
     <w:multiLevelType w:val="multilevel"/>
     <w:tmpl w:val="45C6528E"/>
@@ -4580,7 +4161,7 @@
       </w:rPr>
     </w:lvl>
   </w:abstractNum>
-  <w:abstractNum w:abstractNumId="17" w15:restartNumberingAfterBreak="0">
+  <w:abstractNum w:abstractNumId="19" w15:restartNumberingAfterBreak="0">
     <w:nsid w:val="5B800544"/>
     <w:multiLevelType w:val="multilevel"/>
     <w:tmpl w:val="80FE0C4A"/>
@@ -4693,7 +4274,7 @@
       </w:rPr>
     </w:lvl>
   </w:abstractNum>
-  <w:abstractNum w:abstractNumId="18" w15:restartNumberingAfterBreak="0">
+  <w:abstractNum w:abstractNumId="20" w15:restartNumberingAfterBreak="0">
     <w:nsid w:val="5C480A89"/>
     <w:multiLevelType w:val="multilevel"/>
     <w:tmpl w:val="946432F0"/>
@@ -4806,7 +4387,7 @@
       </w:rPr>
     </w:lvl>
   </w:abstractNum>
-  <w:abstractNum w:abstractNumId="19" w15:restartNumberingAfterBreak="0">
+  <w:abstractNum w:abstractNumId="21" w15:restartNumberingAfterBreak="0">
     <w:nsid w:val="5CC1137F"/>
     <w:multiLevelType w:val="multilevel"/>
     <w:tmpl w:val="63587B9C"/>
@@ -4955,7 +4536,7 @@
       </w:rPr>
     </w:lvl>
   </w:abstractNum>
-  <w:abstractNum w:abstractNumId="20" w15:restartNumberingAfterBreak="0">
+  <w:abstractNum w:abstractNumId="22" w15:restartNumberingAfterBreak="0">
     <w:nsid w:val="5CD762AA"/>
     <w:multiLevelType w:val="multilevel"/>
     <w:tmpl w:val="ADF2C6BA"/>
@@ -5104,7 +4685,7 @@
       </w:rPr>
     </w:lvl>
   </w:abstractNum>
-  <w:abstractNum w:abstractNumId="21" w15:restartNumberingAfterBreak="0">
+  <w:abstractNum w:abstractNumId="23" w15:restartNumberingAfterBreak="0">
     <w:nsid w:val="5F5F7FCC"/>
     <w:multiLevelType w:val="multilevel"/>
     <w:tmpl w:val="03F078CC"/>
@@ -5253,7 +4834,7 @@
       </w:rPr>
     </w:lvl>
   </w:abstractNum>
-  <w:abstractNum w:abstractNumId="22" w15:restartNumberingAfterBreak="0">
+  <w:abstractNum w:abstractNumId="24" w15:restartNumberingAfterBreak="0">
     <w:nsid w:val="645B415E"/>
     <w:multiLevelType w:val="multilevel"/>
     <w:tmpl w:val="D94E3088"/>
@@ -5366,7 +4947,156 @@
       </w:rPr>
     </w:lvl>
   </w:abstractNum>
-  <w:abstractNum w:abstractNumId="23" w15:restartNumberingAfterBreak="0">
+  <w:abstractNum w:abstractNumId="25" w15:restartNumberingAfterBreak="0">
+    <w:nsid w:val="69B0415C"/>
+    <w:multiLevelType w:val="multilevel"/>
+    <w:tmpl w:val="5F7C72D4"/>
+    <w:lvl w:ilvl="0">
+      <w:start w:val="1"/>
+      <w:numFmt w:val="bullet"/>
+      <w:lvlText w:val=""/>
+      <w:lvlJc w:val="left"/>
+      <w:pPr>
+        <w:tabs>
+          <w:tab w:val="num" w:pos="720"/>
+        </w:tabs>
+        <w:ind w:left="720" w:hanging="360"/>
+      </w:pPr>
+      <w:rPr>
+        <w:rFonts w:ascii="Symbol" w:hAnsi="Symbol" w:hint="default"/>
+        <w:sz w:val="20"/>
+      </w:rPr>
+    </w:lvl>
+    <w:lvl w:ilvl="1">
+      <w:start w:val="1"/>
+      <w:numFmt w:val="bullet"/>
+      <w:lvlText w:val="o"/>
+      <w:lvlJc w:val="left"/>
+      <w:pPr>
+        <w:tabs>
+          <w:tab w:val="num" w:pos="1440"/>
+        </w:tabs>
+        <w:ind w:left="1440" w:hanging="360"/>
+      </w:pPr>
+      <w:rPr>
+        <w:rFonts w:ascii="Courier New" w:hAnsi="Courier New" w:hint="default"/>
+        <w:sz w:val="20"/>
+      </w:rPr>
+    </w:lvl>
+    <w:lvl w:ilvl="2" w:tentative="1">
+      <w:start w:val="1"/>
+      <w:numFmt w:val="bullet"/>
+      <w:lvlText w:val=""/>
+      <w:lvlJc w:val="left"/>
+      <w:pPr>
+        <w:tabs>
+          <w:tab w:val="num" w:pos="2160"/>
+        </w:tabs>
+        <w:ind w:left="2160" w:hanging="360"/>
+      </w:pPr>
+      <w:rPr>
+        <w:rFonts w:ascii="Wingdings" w:hAnsi="Wingdings" w:hint="default"/>
+        <w:sz w:val="20"/>
+      </w:rPr>
+    </w:lvl>
+    <w:lvl w:ilvl="3" w:tentative="1">
+      <w:start w:val="1"/>
+      <w:numFmt w:val="bullet"/>
+      <w:lvlText w:val=""/>
+      <w:lvlJc w:val="left"/>
+      <w:pPr>
+        <w:tabs>
+          <w:tab w:val="num" w:pos="2880"/>
+        </w:tabs>
+        <w:ind w:left="2880" w:hanging="360"/>
+      </w:pPr>
+      <w:rPr>
+        <w:rFonts w:ascii="Wingdings" w:hAnsi="Wingdings" w:hint="default"/>
+        <w:sz w:val="20"/>
+      </w:rPr>
+    </w:lvl>
+    <w:lvl w:ilvl="4" w:tentative="1">
+      <w:start w:val="1"/>
+      <w:numFmt w:val="bullet"/>
+      <w:lvlText w:val=""/>
+      <w:lvlJc w:val="left"/>
+      <w:pPr>
+        <w:tabs>
+          <w:tab w:val="num" w:pos="3600"/>
+        </w:tabs>
+        <w:ind w:left="3600" w:hanging="360"/>
+      </w:pPr>
+      <w:rPr>
+        <w:rFonts w:ascii="Wingdings" w:hAnsi="Wingdings" w:hint="default"/>
+        <w:sz w:val="20"/>
+      </w:rPr>
+    </w:lvl>
+    <w:lvl w:ilvl="5" w:tentative="1">
+      <w:start w:val="1"/>
+      <w:numFmt w:val="bullet"/>
+      <w:lvlText w:val=""/>
+      <w:lvlJc w:val="left"/>
+      <w:pPr>
+        <w:tabs>
+          <w:tab w:val="num" w:pos="4320"/>
+        </w:tabs>
+        <w:ind w:left="4320" w:hanging="360"/>
+      </w:pPr>
+      <w:rPr>
+        <w:rFonts w:ascii="Wingdings" w:hAnsi="Wingdings" w:hint="default"/>
+        <w:sz w:val="20"/>
+      </w:rPr>
+    </w:lvl>
+    <w:lvl w:ilvl="6" w:tentative="1">
+      <w:start w:val="1"/>
+      <w:numFmt w:val="bullet"/>
+      <w:lvlText w:val=""/>
+      <w:lvlJc w:val="left"/>
+      <w:pPr>
+        <w:tabs>
+          <w:tab w:val="num" w:pos="5040"/>
+        </w:tabs>
+        <w:ind w:left="5040" w:hanging="360"/>
+      </w:pPr>
+      <w:rPr>
+        <w:rFonts w:ascii="Wingdings" w:hAnsi="Wingdings" w:hint="default"/>
+        <w:sz w:val="20"/>
+      </w:rPr>
+    </w:lvl>
+    <w:lvl w:ilvl="7" w:tentative="1">
+      <w:start w:val="1"/>
+      <w:numFmt w:val="bullet"/>
+      <w:lvlText w:val=""/>
+      <w:lvlJc w:val="left"/>
+      <w:pPr>
+        <w:tabs>
+          <w:tab w:val="num" w:pos="5760"/>
+        </w:tabs>
+        <w:ind w:left="5760" w:hanging="360"/>
+      </w:pPr>
+      <w:rPr>
+        <w:rFonts w:ascii="Wingdings" w:hAnsi="Wingdings" w:hint="default"/>
+        <w:sz w:val="20"/>
+      </w:rPr>
+    </w:lvl>
+    <w:lvl w:ilvl="8" w:tentative="1">
+      <w:start w:val="1"/>
+      <w:numFmt w:val="bullet"/>
+      <w:lvlText w:val=""/>
+      <w:lvlJc w:val="left"/>
+      <w:pPr>
+        <w:tabs>
+          <w:tab w:val="num" w:pos="6480"/>
+        </w:tabs>
+        <w:ind w:left="6480" w:hanging="360"/>
+      </w:pPr>
+      <w:rPr>
+        <w:rFonts w:ascii="Wingdings" w:hAnsi="Wingdings" w:hint="default"/>
+        <w:sz w:val="20"/>
+      </w:rPr>
+    </w:lvl>
+  </w:abstractNum>
+  <w:abstractNum w:abstractNumId="26" w15:restartNumberingAfterBreak="0">
     <w:nsid w:val="6D7145B2"/>
     <w:multiLevelType w:val="multilevel"/>
     <w:tmpl w:val="FDC6297C"/>
@@ -5515,7 +5245,7 @@
       </w:rPr>
     </w:lvl>
   </w:abstractNum>
-  <w:abstractNum w:abstractNumId="24" w15:restartNumberingAfterBreak="0">
+  <w:abstractNum w:abstractNumId="27" w15:restartNumberingAfterBreak="0">
     <w:nsid w:val="70AE01C6"/>
     <w:multiLevelType w:val="multilevel"/>
     <w:tmpl w:val="93CA264A"/>
@@ -5664,7 +5394,156 @@
       </w:rPr>
     </w:lvl>
   </w:abstractNum>
-  <w:abstractNum w:abstractNumId="25" w15:restartNumberingAfterBreak="0">
+  <w:abstractNum w:abstractNumId="28" w15:restartNumberingAfterBreak="0">
+    <w:nsid w:val="71034CC8"/>
+    <w:multiLevelType w:val="multilevel"/>
+    <w:tmpl w:val="D8E2FA10"/>
+    <w:lvl w:ilvl="0">
+      <w:start w:val="1"/>
+      <w:numFmt w:val="bullet"/>
+      <w:lvlText w:val=""/>
+      <w:lvlJc w:val="left"/>
+      <w:pPr>
+        <w:tabs>
+          <w:tab w:val="num" w:pos="720"/>
+        </w:tabs>
+        <w:ind w:left="720" w:hanging="360"/>
+      </w:pPr>
+      <w:rPr>
+        <w:rFonts w:ascii="Symbol" w:hAnsi="Symbol" w:hint="default"/>
+        <w:sz w:val="20"/>
+      </w:rPr>
+    </w:lvl>
+    <w:lvl w:ilvl="1">
+      <w:start w:val="1"/>
+      <w:numFmt w:val="bullet"/>
+      <w:lvlText w:val="o"/>
+      <w:lvlJc w:val="left"/>
+      <w:pPr>
+        <w:tabs>
+          <w:tab w:val="num" w:pos="1440"/>
+        </w:tabs>
+        <w:ind w:left="1440" w:hanging="360"/>
+      </w:pPr>
+      <w:rPr>
+        <w:rFonts w:ascii="Courier New" w:hAnsi="Courier New" w:hint="default"/>
+        <w:sz w:val="20"/>
+      </w:rPr>
+    </w:lvl>
+    <w:lvl w:ilvl="2">
+      <w:start w:val="1"/>
+      <w:numFmt w:val="bullet"/>
+      <w:lvlText w:val=""/>
+      <w:lvlJc w:val="left"/>
+      <w:pPr>
+        <w:tabs>
+          <w:tab w:val="num" w:pos="2160"/>
+        </w:tabs>
+        <w:ind w:left="2160" w:hanging="360"/>
+      </w:pPr>
+      <w:rPr>
+        <w:rFonts w:ascii="Wingdings" w:hAnsi="Wingdings" w:hint="default"/>
+        <w:sz w:val="20"/>
+      </w:rPr>
+    </w:lvl>
+    <w:lvl w:ilvl="3" w:tentative="1">
+      <w:start w:val="1"/>
+      <w:numFmt w:val="bullet"/>
+      <w:lvlText w:val=""/>
+      <w:lvlJc w:val="left"/>
+      <w:pPr>
+        <w:tabs>
+          <w:tab w:val="num" w:pos="2880"/>
+        </w:tabs>
+        <w:ind w:left="2880" w:hanging="360"/>
+      </w:pPr>
+      <w:rPr>
+        <w:rFonts w:ascii="Wingdings" w:hAnsi="Wingdings" w:hint="default"/>
+        <w:sz w:val="20"/>
+      </w:rPr>
+    </w:lvl>
+    <w:lvl w:ilvl="4" w:tentative="1">
+      <w:start w:val="1"/>
+      <w:numFmt w:val="bullet"/>
+      <w:lvlText w:val=""/>
+      <w:lvlJc w:val="left"/>
+      <w:pPr>
+        <w:tabs>
+          <w:tab w:val="num" w:pos="3600"/>
+        </w:tabs>
+        <w:ind w:left="3600" w:hanging="360"/>
+      </w:pPr>
+      <w:rPr>
+        <w:rFonts w:ascii="Wingdings" w:hAnsi="Wingdings" w:hint="default"/>
+        <w:sz w:val="20"/>
+      </w:rPr>
+    </w:lvl>
+    <w:lvl w:ilvl="5" w:tentative="1">
+      <w:start w:val="1"/>
+      <w:numFmt w:val="bullet"/>
+      <w:lvlText w:val=""/>
+      <w:lvlJc w:val="left"/>
+      <w:pPr>
+        <w:tabs>
+          <w:tab w:val="num" w:pos="4320"/>
+        </w:tabs>
+        <w:ind w:left="4320" w:hanging="360"/>
+      </w:pPr>
+      <w:rPr>
+        <w:rFonts w:ascii="Wingdings" w:hAnsi="Wingdings" w:hint="default"/>
+        <w:sz w:val="20"/>
+      </w:rPr>
+    </w:lvl>
+    <w:lvl w:ilvl="6" w:tentative="1">
+      <w:start w:val="1"/>
+      <w:numFmt w:val="bullet"/>
+      <w:lvlText w:val=""/>
+      <w:lvlJc w:val="left"/>
+      <w:pPr>
+        <w:tabs>
+          <w:tab w:val="num" w:pos="5040"/>
+        </w:tabs>
+        <w:ind w:left="5040" w:hanging="360"/>
+      </w:pPr>
+      <w:rPr>
+        <w:rFonts w:ascii="Wingdings" w:hAnsi="Wingdings" w:hint="default"/>
+        <w:sz w:val="20"/>
+      </w:rPr>
+    </w:lvl>
+    <w:lvl w:ilvl="7" w:tentative="1">
+      <w:start w:val="1"/>
+      <w:numFmt w:val="bullet"/>
+      <w:lvlText w:val=""/>
+      <w:lvlJc w:val="left"/>
+      <w:pPr>
+        <w:tabs>
+          <w:tab w:val="num" w:pos="5760"/>
+        </w:tabs>
+        <w:ind w:left="5760" w:hanging="360"/>
+      </w:pPr>
+      <w:rPr>
+        <w:rFonts w:ascii="Wingdings" w:hAnsi="Wingdings" w:hint="default"/>
+        <w:sz w:val="20"/>
+      </w:rPr>
+    </w:lvl>
+    <w:lvl w:ilvl="8" w:tentative="1">
+      <w:start w:val="1"/>
+      <w:numFmt w:val="bullet"/>
+      <w:lvlText w:val=""/>
+      <w:lvlJc w:val="left"/>
+      <w:pPr>
+        <w:tabs>
+          <w:tab w:val="num" w:pos="6480"/>
+        </w:tabs>
+        <w:ind w:left="6480" w:hanging="360"/>
+      </w:pPr>
+      <w:rPr>
+        <w:rFonts w:ascii="Wingdings" w:hAnsi="Wingdings" w:hint="default"/>
+        <w:sz w:val="20"/>
+      </w:rPr>
+    </w:lvl>
+  </w:abstractNum>
+  <w:abstractNum w:abstractNumId="29" w15:restartNumberingAfterBreak="0">
     <w:nsid w:val="714D5C32"/>
     <w:multiLevelType w:val="multilevel"/>
     <w:tmpl w:val="5FE0B1B2"/>
@@ -5813,7 +5692,7 @@
       </w:rPr>
     </w:lvl>
   </w:abstractNum>
-  <w:abstractNum w:abstractNumId="26" w15:restartNumberingAfterBreak="0">
+  <w:abstractNum w:abstractNumId="30" w15:restartNumberingAfterBreak="0">
     <w:nsid w:val="72672CC9"/>
     <w:multiLevelType w:val="multilevel"/>
     <w:tmpl w:val="8A3CAD12"/>
@@ -5926,7 +5805,7 @@
       </w:rPr>
     </w:lvl>
   </w:abstractNum>
-  <w:abstractNum w:abstractNumId="27" w15:restartNumberingAfterBreak="0">
+  <w:abstractNum w:abstractNumId="31" w15:restartNumberingAfterBreak="0">
     <w:nsid w:val="744307CA"/>
     <w:multiLevelType w:val="multilevel"/>
     <w:tmpl w:val="EB0A7D14"/>
@@ -6039,7 +5918,7 @@
       </w:rPr>
     </w:lvl>
   </w:abstractNum>
-  <w:abstractNum w:abstractNumId="28" w15:restartNumberingAfterBreak="0">
+  <w:abstractNum w:abstractNumId="32" w15:restartNumberingAfterBreak="0">
     <w:nsid w:val="7C2F7183"/>
     <w:multiLevelType w:val="multilevel"/>
     <w:tmpl w:val="11B4A2E8"/>
@@ -6188,7 +6067,156 @@
       </w:rPr>
     </w:lvl>
   </w:abstractNum>
-  <w:abstractNum w:abstractNumId="29" w15:restartNumberingAfterBreak="0">
+  <w:abstractNum w:abstractNumId="33" w15:restartNumberingAfterBreak="0">
+    <w:nsid w:val="7C40088D"/>
+    <w:multiLevelType w:val="multilevel"/>
+    <w:tmpl w:val="9536D20C"/>
+    <w:lvl w:ilvl="0">
+      <w:start w:val="1"/>
+      <w:numFmt w:val="bullet"/>
+      <w:lvlText w:val=""/>
+      <w:lvlJc w:val="left"/>
+      <w:pPr>
+        <w:tabs>
+          <w:tab w:val="num" w:pos="720"/>
+        </w:tabs>
+        <w:ind w:left="720" w:hanging="360"/>
+      </w:pPr>
+      <w:rPr>
+        <w:rFonts w:ascii="Symbol" w:hAnsi="Symbol" w:hint="default"/>
+        <w:sz w:val="20"/>
+      </w:rPr>
+    </w:lvl>
+    <w:lvl w:ilvl="1">
+      <w:start w:val="1"/>
+      <w:numFmt w:val="bullet"/>
+      <w:lvlText w:val="o"/>
+      <w:lvlJc w:val="left"/>
+      <w:pPr>
+        <w:tabs>
+          <w:tab w:val="num" w:pos="1440"/>
+        </w:tabs>
+        <w:ind w:left="1440" w:hanging="360"/>
+      </w:pPr>
+      <w:rPr>
+        <w:rFonts w:ascii="Courier New" w:hAnsi="Courier New" w:hint="default"/>
+        <w:sz w:val="20"/>
+      </w:rPr>
+    </w:lvl>
+    <w:lvl w:ilvl="2" w:tentative="1">
+      <w:start w:val="1"/>
+      <w:numFmt w:val="bullet"/>
+      <w:lvlText w:val=""/>
+      <w:lvlJc w:val="left"/>
+      <w:pPr>
+        <w:tabs>
+          <w:tab w:val="num" w:pos="2160"/>
+        </w:tabs>
+        <w:ind w:left="2160" w:hanging="360"/>
+      </w:pPr>
+      <w:rPr>
+        <w:rFonts w:ascii="Wingdings" w:hAnsi="Wingdings" w:hint="default"/>
+        <w:sz w:val="20"/>
+      </w:rPr>
+    </w:lvl>
+    <w:lvl w:ilvl="3" w:tentative="1">
+      <w:start w:val="1"/>
+      <w:numFmt w:val="bullet"/>
+      <w:lvlText w:val=""/>
+      <w:lvlJc w:val="left"/>
+      <w:pPr>
+        <w:tabs>
+          <w:tab w:val="num" w:pos="2880"/>
+        </w:tabs>
+        <w:ind w:left="2880" w:hanging="360"/>
+      </w:pPr>
+      <w:rPr>
+        <w:rFonts w:ascii="Wingdings" w:hAnsi="Wingdings" w:hint="default"/>
+        <w:sz w:val="20"/>
+      </w:rPr>
+    </w:lvl>
+    <w:lvl w:ilvl="4" w:tentative="1">
+      <w:start w:val="1"/>
+      <w:numFmt w:val="bullet"/>
+      <w:lvlText w:val=""/>
+      <w:lvlJc w:val="left"/>
+      <w:pPr>
+        <w:tabs>
+          <w:tab w:val="num" w:pos="3600"/>
+        </w:tabs>
+        <w:ind w:left="3600" w:hanging="360"/>
+      </w:pPr>
+      <w:rPr>
+        <w:rFonts w:ascii="Wingdings" w:hAnsi="Wingdings" w:hint="default"/>
+        <w:sz w:val="20"/>
+      </w:rPr>
+    </w:lvl>
+    <w:lvl w:ilvl="5" w:tentative="1">
+      <w:start w:val="1"/>
+      <w:numFmt w:val="bullet"/>
+      <w:lvlText w:val=""/>
+      <w:lvlJc w:val="left"/>
+      <w:pPr>
+        <w:tabs>
+          <w:tab w:val="num" w:pos="4320"/>
+        </w:tabs>
+        <w:ind w:left="4320" w:hanging="360"/>
+      </w:pPr>
+      <w:rPr>
+        <w:rFonts w:ascii="Wingdings" w:hAnsi="Wingdings" w:hint="default"/>
+        <w:sz w:val="20"/>
+      </w:rPr>
+    </w:lvl>
+    <w:lvl w:ilvl="6" w:tentative="1">
+      <w:start w:val="1"/>
+      <w:numFmt w:val="bullet"/>
+      <w:lvlText w:val=""/>
+      <w:lvlJc w:val="left"/>
+      <w:pPr>
+        <w:tabs>
+          <w:tab w:val="num" w:pos="5040"/>
+        </w:tabs>
+        <w:ind w:left="5040" w:hanging="360"/>
+      </w:pPr>
+      <w:rPr>
+        <w:rFonts w:ascii="Wingdings" w:hAnsi="Wingdings" w:hint="default"/>
+        <w:sz w:val="20"/>
+      </w:rPr>
+    </w:lvl>
+    <w:lvl w:ilvl="7" w:tentative="1">
+      <w:start w:val="1"/>
+      <w:numFmt w:val="bullet"/>
+      <w:lvlText w:val=""/>
+      <w:lvlJc w:val="left"/>
+      <w:pPr>
+        <w:tabs>
+          <w:tab w:val="num" w:pos="5760"/>
+        </w:tabs>
+        <w:ind w:left="5760" w:hanging="360"/>
+      </w:pPr>
+      <w:rPr>
+        <w:rFonts w:ascii="Wingdings" w:hAnsi="Wingdings" w:hint="default"/>
+        <w:sz w:val="20"/>
+      </w:rPr>
+    </w:lvl>
+    <w:lvl w:ilvl="8" w:tentative="1">
+      <w:start w:val="1"/>
+      <w:numFmt w:val="bullet"/>
+      <w:lvlText w:val=""/>
+      <w:lvlJc w:val="left"/>
+      <w:pPr>
+        <w:tabs>
+          <w:tab w:val="num" w:pos="6480"/>
+        </w:tabs>
+        <w:ind w:left="6480" w:hanging="360"/>
+      </w:pPr>
+      <w:rPr>
+        <w:rFonts w:ascii="Wingdings" w:hAnsi="Wingdings" w:hint="default"/>
+        <w:sz w:val="20"/>
+      </w:rPr>
+    </w:lvl>
+  </w:abstractNum>
+  <w:abstractNum w:abstractNumId="34" w15:restartNumberingAfterBreak="0">
     <w:nsid w:val="7D671B32"/>
     <w:multiLevelType w:val="multilevel"/>
     <w:tmpl w:val="19FADBB6"/>
@@ -6337,7 +6365,7 @@
       </w:rPr>
     </w:lvl>
   </w:abstractNum>
-  <w:abstractNum w:abstractNumId="30" w15:restartNumberingAfterBreak="0">
+  <w:abstractNum w:abstractNumId="35" w15:restartNumberingAfterBreak="0">
     <w:nsid w:val="7E4A4268"/>
     <w:multiLevelType w:val="multilevel"/>
     <w:tmpl w:val="980468F6"/>
@@ -6451,31 +6479,31 @@
     </w:lvl>
   </w:abstractNum>
   <w:num w:numId="1" w16cid:durableId="109713173">
-    <w:abstractNumId w:val="16"/>
+    <w:abstractNumId w:val="18"/>
   </w:num>
   <w:num w:numId="2" w16cid:durableId="1066873648">
-    <w:abstractNumId w:val="30"/>
+    <w:abstractNumId w:val="35"/>
   </w:num>
   <w:num w:numId="3" w16cid:durableId="1090614425">
-    <w:abstractNumId w:val="7"/>
+    <w:abstractNumId w:val="8"/>
   </w:num>
   <w:num w:numId="4" w16cid:durableId="1956979948">
-    <w:abstractNumId w:val="18"/>
+    <w:abstractNumId w:val="20"/>
   </w:num>
   <w:num w:numId="5" w16cid:durableId="780340646">
+    <w:abstractNumId w:val="19"/>
+  </w:num>
+  <w:num w:numId="6" w16cid:durableId="1950162714">
+    <w:abstractNumId w:val="13"/>
+  </w:num>
+  <w:num w:numId="7" w16cid:durableId="1844590191">
     <w:abstractNumId w:val="17"/>
   </w:num>
-  <w:num w:numId="6" w16cid:durableId="1950162714">
-    <w:abstractNumId w:val="12"/>
-  </w:num>
-  <w:num w:numId="7" w16cid:durableId="1844590191">
+  <w:num w:numId="8" w16cid:durableId="1552185590">
     <w:abstractNumId w:val="15"/>
   </w:num>
-  <w:num w:numId="8" w16cid:durableId="1552185590">
-    <w:abstractNumId w:val="14"/>
-  </w:num>
   <w:num w:numId="9" w16cid:durableId="730033882">
-    <w:abstractNumId w:val="22"/>
+    <w:abstractNumId w:val="24"/>
   </w:num>
   <w:num w:numId="10" w16cid:durableId="2076198566">
     <w:abstractNumId w:val="1"/>
@@ -6484,25 +6512,25 @@
     <w:abstractNumId w:val="4"/>
   </w:num>
   <w:num w:numId="12" w16cid:durableId="2031294190">
-    <w:abstractNumId w:val="27"/>
+    <w:abstractNumId w:val="31"/>
   </w:num>
   <w:num w:numId="13" w16cid:durableId="516768990">
-    <w:abstractNumId w:val="26"/>
+    <w:abstractNumId w:val="30"/>
   </w:num>
   <w:num w:numId="14" w16cid:durableId="1014108991">
-    <w:abstractNumId w:val="6"/>
+    <w:abstractNumId w:val="7"/>
   </w:num>
   <w:num w:numId="15" w16cid:durableId="528178649">
-    <w:abstractNumId w:val="9"/>
+    <w:abstractNumId w:val="10"/>
   </w:num>
   <w:num w:numId="16" w16cid:durableId="260190489">
-    <w:abstractNumId w:val="28"/>
+    <w:abstractNumId w:val="32"/>
   </w:num>
   <w:num w:numId="17" w16cid:durableId="310526750">
-    <w:abstractNumId w:val="11"/>
+    <w:abstractNumId w:val="12"/>
   </w:num>
   <w:num w:numId="18" w16cid:durableId="1095780659">
-    <w:abstractNumId w:val="25"/>
+    <w:abstractNumId w:val="29"/>
   </w:num>
   <w:num w:numId="19" w16cid:durableId="1906915755">
     <w:abstractNumId w:val="0"/>
@@ -6511,37 +6539,52 @@
     <w:abstractNumId w:val="3"/>
   </w:num>
   <w:num w:numId="21" w16cid:durableId="723412308">
-    <w:abstractNumId w:val="5"/>
+    <w:abstractNumId w:val="6"/>
   </w:num>
   <w:num w:numId="22" w16cid:durableId="1727877420">
     <w:abstractNumId w:val="2"/>
   </w:num>
   <w:num w:numId="23" w16cid:durableId="642780330">
-    <w:abstractNumId w:val="20"/>
+    <w:abstractNumId w:val="22"/>
   </w:num>
   <w:num w:numId="24" w16cid:durableId="1702196009">
+    <w:abstractNumId w:val="23"/>
+  </w:num>
+  <w:num w:numId="25" w16cid:durableId="761534938">
+    <w:abstractNumId w:val="14"/>
+  </w:num>
+  <w:num w:numId="26" w16cid:durableId="1678270944">
+    <w:abstractNumId w:val="26"/>
+  </w:num>
+  <w:num w:numId="27" w16cid:durableId="1308432374">
+    <w:abstractNumId w:val="9"/>
+  </w:num>
+  <w:num w:numId="28" w16cid:durableId="1431656374">
     <w:abstractNumId w:val="21"/>
   </w:num>
-  <w:num w:numId="25" w16cid:durableId="761534938">
-    <w:abstractNumId w:val="13"/>
-  </w:num>
-  <w:num w:numId="26" w16cid:durableId="1678270944">
-    <w:abstractNumId w:val="23"/>
-  </w:num>
-  <w:num w:numId="27" w16cid:durableId="1308432374">
-    <w:abstractNumId w:val="8"/>
-  </w:num>
-  <w:num w:numId="28" w16cid:durableId="1431656374">
-    <w:abstractNumId w:val="19"/>
-  </w:num>
   <w:num w:numId="29" w16cid:durableId="1581131731">
-    <w:abstractNumId w:val="10"/>
+    <w:abstractNumId w:val="11"/>
   </w:num>
   <w:num w:numId="30" w16cid:durableId="919411206">
-    <w:abstractNumId w:val="24"/>
+    <w:abstractNumId w:val="27"/>
   </w:num>
   <w:num w:numId="31" w16cid:durableId="1228492450">
-    <w:abstractNumId w:val="29"/>
+    <w:abstractNumId w:val="34"/>
+  </w:num>
+  <w:num w:numId="32" w16cid:durableId="1801260462">
+    <w:abstractNumId w:val="28"/>
+  </w:num>
+  <w:num w:numId="33" w16cid:durableId="1404833878">
+    <w:abstractNumId w:val="33"/>
+  </w:num>
+  <w:num w:numId="34" w16cid:durableId="1249266963">
+    <w:abstractNumId w:val="25"/>
+  </w:num>
+  <w:num w:numId="35" w16cid:durableId="1595236790">
+    <w:abstractNumId w:val="5"/>
+  </w:num>
+  <w:num w:numId="36" w16cid:durableId="2140488374">
+    <w:abstractNumId w:val="16"/>
   </w:num>
 </w:numbering>
 </file>

</xml_diff>